<commit_message>
Agregar información a informes individuales - Jose Morales
</commit_message>
<xml_diff>
--- a/Fase1_Definicion/Evidencias individuales/Morales_Jose_1.2_APT122_DiarioReflexionFase1.docx
+++ b/Fase1_Definicion/Evidencias individuales/Morales_Jose_1.2_APT122_DiarioReflexionFase1.docx
@@ -1,6 +1,6 @@
 
 <file path=word/document.xml><?xml version="1.0" encoding="utf-8"?>
-<w:document xmlns:wpc="http://schemas.microsoft.com/office/word/2010/wordprocessingCanvas" xmlns:cx="http://schemas.microsoft.com/office/drawing/2014/chartex" xmlns:mc="http://schemas.openxmlformats.org/markup-compatibility/2006" xmlns:o="urn:schemas-microsoft-com:office:office" xmlns:r="http://schemas.openxmlformats.org/officeDocument/2006/relationships" xmlns:m="http://schemas.openxmlformats.org/officeDocument/2006/math" xmlns:v="urn:schemas-microsoft-com:vml" xmlns:wp14="http://schemas.microsoft.com/office/word/2010/wordprocessingDrawing" xmlns:wp="http://schemas.openxmlformats.org/drawingml/2006/wordprocessingDrawing" xmlns:w10="urn:schemas-microsoft-com:office:word" xmlns:w="http://schemas.openxmlformats.org/wordprocessingml/2006/main" xmlns:w14="http://schemas.microsoft.com/office/word/2010/wordml" xmlns:w15="http://schemas.microsoft.com/office/word/2012/wordml" xmlns:w16se="http://schemas.microsoft.com/office/word/2015/wordml/symex" xmlns:wpg="http://schemas.microsoft.com/office/word/2010/wordprocessingGroup" xmlns:wpi="http://schemas.microsoft.com/office/word/2010/wordprocessingInk" xmlns:wne="http://schemas.microsoft.com/office/word/2006/wordml" xmlns:wps="http://schemas.microsoft.com/office/word/2010/wordprocessingShape" mc:Ignorable="w14 w15 w16se wp14">
+<w:document xmlns:wpc="http://schemas.microsoft.com/office/word/2010/wordprocessingCanvas" xmlns:cx="http://schemas.microsoft.com/office/drawing/2014/chartex" xmlns:cx1="http://schemas.microsoft.com/office/drawing/2015/9/8/chartex" xmlns:cx2="http://schemas.microsoft.com/office/drawing/2015/10/21/chartex" xmlns:cx3="http://schemas.microsoft.com/office/drawing/2016/5/9/chartex" xmlns:cx4="http://schemas.microsoft.com/office/drawing/2016/5/10/chartex" xmlns:cx5="http://schemas.microsoft.com/office/drawing/2016/5/11/chartex" xmlns:cx6="http://schemas.microsoft.com/office/drawing/2016/5/12/chartex" xmlns:cx7="http://schemas.microsoft.com/office/drawing/2016/5/13/chartex" xmlns:cx8="http://schemas.microsoft.com/office/drawing/2016/5/14/chartex" xmlns:mc="http://schemas.openxmlformats.org/markup-compatibility/2006" xmlns:aink="http://schemas.microsoft.com/office/drawing/2016/ink" xmlns:am3d="http://schemas.microsoft.com/office/drawing/2017/model3d" xmlns:o="urn:schemas-microsoft-com:office:office" xmlns:oel="http://schemas.microsoft.com/office/2019/extlst" xmlns:r="http://schemas.openxmlformats.org/officeDocument/2006/relationships" xmlns:m="http://schemas.openxmlformats.org/officeDocument/2006/math" xmlns:v="urn:schemas-microsoft-com:vml" xmlns:wp14="http://schemas.microsoft.com/office/word/2010/wordprocessingDrawing" xmlns:wp="http://schemas.openxmlformats.org/drawingml/2006/wordprocessingDrawing" xmlns:w10="urn:schemas-microsoft-com:office:word" xmlns:w="http://schemas.openxmlformats.org/wordprocessingml/2006/main" xmlns:w14="http://schemas.microsoft.com/office/word/2010/wordml" xmlns:w15="http://schemas.microsoft.com/office/word/2012/wordml" xmlns:w16cex="http://schemas.microsoft.com/office/word/2018/wordml/cex" xmlns:w16cid="http://schemas.microsoft.com/office/word/2016/wordml/cid" xmlns:w16="http://schemas.microsoft.com/office/word/2018/wordml" xmlns:w16du="http://schemas.microsoft.com/office/word/2023/wordml/word16du" xmlns:w16sdtdh="http://schemas.microsoft.com/office/word/2020/wordml/sdtdatahash" xmlns:w16sdtfl="http://schemas.microsoft.com/office/word/2024/wordml/sdtformatlock" xmlns:w16se="http://schemas.microsoft.com/office/word/2015/wordml/symex" xmlns:wpg="http://schemas.microsoft.com/office/word/2010/wordprocessingGroup" xmlns:wpi="http://schemas.microsoft.com/office/word/2010/wordprocessingInk" xmlns:wne="http://schemas.microsoft.com/office/word/2006/wordml" xmlns:wps="http://schemas.microsoft.com/office/word/2010/wordprocessingShape" mc:Ignorable="w14 w15 w16se w16cid w16 w16cex w16sdtdh w16sdtfl w16du wp14">
   <w:body>
     <w:p/>
     <w:tbl>
@@ -369,6 +369,75 @@
                 <w:szCs w:val="24"/>
               </w:rPr>
             </w:pPr>
+            <w:r>
+              <w:rPr>
+                <w:rFonts w:eastAsiaTheme="majorEastAsia"/>
+                <w:color w:val="767171" w:themeColor="background2" w:themeShade="80"/>
+                <w:sz w:val="24"/>
+                <w:szCs w:val="24"/>
+              </w:rPr>
+              <w:t xml:space="preserve">Las asignaturas que mas me gustaron a lo largo de mi carrera recuerdo muy bien que fue desarrollo web con Python y Django, actualmente no uso mucho en desarrollo </w:t>
+            </w:r>
+            <w:proofErr w:type="gramStart"/>
+            <w:r>
+              <w:rPr>
+                <w:rFonts w:eastAsiaTheme="majorEastAsia"/>
+                <w:color w:val="767171" w:themeColor="background2" w:themeShade="80"/>
+                <w:sz w:val="24"/>
+                <w:szCs w:val="24"/>
+              </w:rPr>
+              <w:t>web</w:t>
+            </w:r>
+            <w:proofErr w:type="gramEnd"/>
+            <w:r>
+              <w:rPr>
+                <w:rFonts w:eastAsiaTheme="majorEastAsia"/>
+                <w:color w:val="767171" w:themeColor="background2" w:themeShade="80"/>
+                <w:sz w:val="24"/>
+                <w:szCs w:val="24"/>
+              </w:rPr>
+              <w:t xml:space="preserve"> pero aún así, me quede con Python ya que sirve para muchas </w:t>
+            </w:r>
+            <w:proofErr w:type="spellStart"/>
+            <w:r>
+              <w:rPr>
+                <w:rFonts w:eastAsiaTheme="majorEastAsia"/>
+                <w:color w:val="767171" w:themeColor="background2" w:themeShade="80"/>
+                <w:sz w:val="24"/>
+                <w:szCs w:val="24"/>
+              </w:rPr>
+              <w:t>mas</w:t>
+            </w:r>
+            <w:proofErr w:type="spellEnd"/>
+            <w:r>
+              <w:rPr>
+                <w:rFonts w:eastAsiaTheme="majorEastAsia"/>
+                <w:color w:val="767171" w:themeColor="background2" w:themeShade="80"/>
+                <w:sz w:val="24"/>
+                <w:szCs w:val="24"/>
+              </w:rPr>
+              <w:t xml:space="preserve"> cosas, análisis de datos, IA, </w:t>
+            </w:r>
+            <w:proofErr w:type="spellStart"/>
+            <w:r>
+              <w:rPr>
+                <w:rFonts w:eastAsiaTheme="majorEastAsia"/>
+                <w:color w:val="767171" w:themeColor="background2" w:themeShade="80"/>
+                <w:sz w:val="24"/>
+                <w:szCs w:val="24"/>
+              </w:rPr>
+              <w:t>backend</w:t>
+            </w:r>
+            <w:proofErr w:type="spellEnd"/>
+            <w:r>
+              <w:rPr>
+                <w:rFonts w:eastAsiaTheme="majorEastAsia"/>
+                <w:color w:val="767171" w:themeColor="background2" w:themeShade="80"/>
+                <w:sz w:val="24"/>
+                <w:szCs w:val="24"/>
+              </w:rPr>
+              <w:t xml:space="preserve"> entre otros. Arquitectura de Software fue bien desafiante y lógico también.</w:t>
+            </w:r>
           </w:p>
           <w:p>
             <w:pPr>
@@ -451,46 +520,35 @@
                 <w:szCs w:val="24"/>
               </w:rPr>
             </w:pPr>
-          </w:p>
-          <w:p>
-            <w:pPr>
+            <w:r>
               <w:rPr>
                 <w:rFonts w:eastAsiaTheme="majorEastAsia"/>
                 <w:color w:val="767171" w:themeColor="background2" w:themeShade="80"/>
                 <w:sz w:val="24"/>
                 <w:szCs w:val="24"/>
               </w:rPr>
-            </w:pPr>
-          </w:p>
-          <w:p>
-            <w:pPr>
+              <w:t xml:space="preserve">Las certificaciones para ciertos trabajos son bien recibidas, no siento que sean un factor </w:t>
+            </w:r>
+            <w:proofErr w:type="gramStart"/>
+            <w:r>
               <w:rPr>
                 <w:rFonts w:eastAsiaTheme="majorEastAsia"/>
                 <w:color w:val="767171" w:themeColor="background2" w:themeShade="80"/>
                 <w:sz w:val="24"/>
                 <w:szCs w:val="24"/>
               </w:rPr>
-            </w:pPr>
-          </w:p>
-          <w:p>
-            <w:pPr>
+              <w:t>dominante</w:t>
+            </w:r>
+            <w:proofErr w:type="gramEnd"/>
+            <w:r>
               <w:rPr>
                 <w:rFonts w:eastAsiaTheme="majorEastAsia"/>
                 <w:color w:val="767171" w:themeColor="background2" w:themeShade="80"/>
                 <w:sz w:val="24"/>
                 <w:szCs w:val="24"/>
               </w:rPr>
-            </w:pPr>
-          </w:p>
-          <w:p>
-            <w:pPr>
-              <w:rPr>
-                <w:rFonts w:eastAsiaTheme="majorEastAsia"/>
-                <w:color w:val="767171" w:themeColor="background2" w:themeShade="80"/>
-                <w:sz w:val="24"/>
-                <w:szCs w:val="24"/>
-              </w:rPr>
-            </w:pPr>
+              <w:t xml:space="preserve"> pero si ayuda al momento de que ven tu currículo, es como tener una base.</w:t>
+            </w:r>
           </w:p>
           <w:p>
             <w:pPr>
@@ -773,6 +831,251 @@
           </w:p>
           <w:p>
             <w:pPr>
+              <w:pStyle w:val="Prrafodelista"/>
+              <w:tabs>
+                <w:tab w:val="left" w:pos="454"/>
+              </w:tabs>
+              <w:ind w:left="454"/>
+              <w:jc w:val="both"/>
+              <w:rPr>
+                <w:rFonts w:eastAsiaTheme="majorEastAsia"/>
+                <w:color w:val="767171" w:themeColor="background2" w:themeShade="80"/>
+                <w:sz w:val="24"/>
+                <w:szCs w:val="24"/>
+              </w:rPr>
+            </w:pPr>
+            <w:r>
+              <w:rPr>
+                <w:rFonts w:eastAsiaTheme="majorEastAsia"/>
+                <w:color w:val="767171" w:themeColor="background2" w:themeShade="80"/>
+                <w:sz w:val="24"/>
+                <w:szCs w:val="24"/>
+              </w:rPr>
+              <w:t xml:space="preserve">FORTALEZAS: </w:t>
+            </w:r>
+          </w:p>
+          <w:p>
+            <w:pPr>
+              <w:pStyle w:val="Prrafodelista"/>
+              <w:numPr>
+                <w:ilvl w:val="0"/>
+                <w:numId w:val="41"/>
+              </w:numPr>
+              <w:tabs>
+                <w:tab w:val="left" w:pos="454"/>
+              </w:tabs>
+              <w:jc w:val="both"/>
+              <w:rPr>
+                <w:rFonts w:eastAsiaTheme="majorEastAsia"/>
+                <w:color w:val="767171" w:themeColor="background2" w:themeShade="80"/>
+                <w:sz w:val="24"/>
+                <w:szCs w:val="24"/>
+              </w:rPr>
+            </w:pPr>
+            <w:r>
+              <w:rPr>
+                <w:rFonts w:eastAsiaTheme="majorEastAsia"/>
+                <w:color w:val="767171" w:themeColor="background2" w:themeShade="80"/>
+                <w:sz w:val="24"/>
+                <w:szCs w:val="24"/>
+              </w:rPr>
+              <w:t>Gestión de proyectos: Considero que una de mis grandes habilidades y fortalezas es poder llevar el ciclo de vida de un proyecto bien organizado, lo cual me da a la larga un mejor desarrollo y valor de producto</w:t>
+            </w:r>
+          </w:p>
+          <w:p>
+            <w:pPr>
+              <w:pStyle w:val="Prrafodelista"/>
+              <w:numPr>
+                <w:ilvl w:val="0"/>
+                <w:numId w:val="41"/>
+              </w:numPr>
+              <w:tabs>
+                <w:tab w:val="left" w:pos="454"/>
+              </w:tabs>
+              <w:jc w:val="both"/>
+              <w:rPr>
+                <w:rFonts w:eastAsiaTheme="majorEastAsia"/>
+                <w:color w:val="767171" w:themeColor="background2" w:themeShade="80"/>
+                <w:sz w:val="24"/>
+                <w:szCs w:val="24"/>
+              </w:rPr>
+            </w:pPr>
+            <w:r>
+              <w:rPr>
+                <w:rFonts w:eastAsiaTheme="majorEastAsia"/>
+                <w:color w:val="767171" w:themeColor="background2" w:themeShade="80"/>
+                <w:sz w:val="24"/>
+                <w:szCs w:val="24"/>
+              </w:rPr>
+              <w:t>Diagramación de software: Utilizar estas herramientas sirve para documentar y mejorar la comprensión del proyecto, he utilizado distintas herramientas y se ha vuelto fácil para mi poder modelar y documentar arquitectura de software</w:t>
+            </w:r>
+          </w:p>
+          <w:p>
+            <w:pPr>
+              <w:pStyle w:val="Prrafodelista"/>
+              <w:numPr>
+                <w:ilvl w:val="0"/>
+                <w:numId w:val="41"/>
+              </w:numPr>
+              <w:tabs>
+                <w:tab w:val="left" w:pos="454"/>
+              </w:tabs>
+              <w:jc w:val="both"/>
+              <w:rPr>
+                <w:rFonts w:eastAsiaTheme="majorEastAsia"/>
+                <w:color w:val="767171" w:themeColor="background2" w:themeShade="80"/>
+                <w:sz w:val="24"/>
+                <w:szCs w:val="24"/>
+              </w:rPr>
+            </w:pPr>
+            <w:r>
+              <w:rPr>
+                <w:rFonts w:eastAsiaTheme="majorEastAsia"/>
+                <w:color w:val="767171" w:themeColor="background2" w:themeShade="80"/>
+                <w:sz w:val="24"/>
+                <w:szCs w:val="24"/>
+              </w:rPr>
+              <w:t>Automatización: Una de mis fortalezas enseñadas gracias a Python fue irme al área de RPA, donde encontré un nicho donde me iba bastante bien ya que pude desafiar los problemas solo.</w:t>
+            </w:r>
+          </w:p>
+          <w:p>
+            <w:pPr>
+              <w:tabs>
+                <w:tab w:val="left" w:pos="454"/>
+              </w:tabs>
+              <w:ind w:left="454"/>
+              <w:jc w:val="both"/>
+              <w:rPr>
+                <w:rFonts w:eastAsiaTheme="majorEastAsia"/>
+                <w:color w:val="767171" w:themeColor="background2" w:themeShade="80"/>
+                <w:sz w:val="24"/>
+                <w:szCs w:val="24"/>
+              </w:rPr>
+            </w:pPr>
+          </w:p>
+          <w:p>
+            <w:pPr>
+              <w:tabs>
+                <w:tab w:val="left" w:pos="454"/>
+              </w:tabs>
+              <w:ind w:left="454"/>
+              <w:jc w:val="both"/>
+              <w:rPr>
+                <w:rFonts w:eastAsiaTheme="majorEastAsia"/>
+                <w:color w:val="767171" w:themeColor="background2" w:themeShade="80"/>
+                <w:sz w:val="24"/>
+                <w:szCs w:val="24"/>
+              </w:rPr>
+            </w:pPr>
+            <w:r>
+              <w:rPr>
+                <w:rFonts w:eastAsiaTheme="majorEastAsia"/>
+                <w:color w:val="767171" w:themeColor="background2" w:themeShade="80"/>
+                <w:sz w:val="24"/>
+                <w:szCs w:val="24"/>
+              </w:rPr>
+              <w:t>REQUIEREN FORTALECER:</w:t>
+            </w:r>
+          </w:p>
+          <w:p>
+            <w:pPr>
+              <w:pStyle w:val="Prrafodelista"/>
+              <w:numPr>
+                <w:ilvl w:val="0"/>
+                <w:numId w:val="41"/>
+              </w:numPr>
+              <w:tabs>
+                <w:tab w:val="left" w:pos="454"/>
+              </w:tabs>
+              <w:jc w:val="both"/>
+              <w:rPr>
+                <w:rFonts w:eastAsiaTheme="majorEastAsia"/>
+                <w:color w:val="767171" w:themeColor="background2" w:themeShade="80"/>
+                <w:sz w:val="24"/>
+                <w:szCs w:val="24"/>
+              </w:rPr>
+            </w:pPr>
+            <w:r>
+              <w:rPr>
+                <w:rFonts w:eastAsiaTheme="majorEastAsia"/>
+                <w:color w:val="767171" w:themeColor="background2" w:themeShade="80"/>
+                <w:sz w:val="24"/>
+                <w:szCs w:val="24"/>
+              </w:rPr>
+              <w:t xml:space="preserve">Machine </w:t>
+            </w:r>
+            <w:proofErr w:type="spellStart"/>
+            <w:r>
+              <w:rPr>
+                <w:rFonts w:eastAsiaTheme="majorEastAsia"/>
+                <w:color w:val="767171" w:themeColor="background2" w:themeShade="80"/>
+                <w:sz w:val="24"/>
+                <w:szCs w:val="24"/>
+              </w:rPr>
+              <w:t>Learning</w:t>
+            </w:r>
+            <w:proofErr w:type="spellEnd"/>
+            <w:r>
+              <w:rPr>
+                <w:rFonts w:eastAsiaTheme="majorEastAsia"/>
+                <w:color w:val="767171" w:themeColor="background2" w:themeShade="80"/>
+                <w:sz w:val="24"/>
+                <w:szCs w:val="24"/>
+              </w:rPr>
+              <w:t>: A pesar de comprender y u</w:t>
+            </w:r>
+            <w:r>
+              <w:rPr>
+                <w:rFonts w:eastAsiaTheme="majorEastAsia"/>
+                <w:color w:val="767171" w:themeColor="background2" w:themeShade="80"/>
+                <w:sz w:val="24"/>
+                <w:szCs w:val="24"/>
+              </w:rPr>
+              <w:t xml:space="preserve">sar Python para distintos proyectos, llevar a hacer una solución con IA o aprendizaje automático ha sido un </w:t>
+            </w:r>
+            <w:proofErr w:type="spellStart"/>
+            <w:r>
+              <w:rPr>
+                <w:rFonts w:eastAsiaTheme="majorEastAsia"/>
+                <w:color w:val="767171" w:themeColor="background2" w:themeShade="80"/>
+                <w:sz w:val="24"/>
+                <w:szCs w:val="24"/>
+              </w:rPr>
+              <w:t>desafio</w:t>
+            </w:r>
+            <w:proofErr w:type="spellEnd"/>
+            <w:r>
+              <w:rPr>
+                <w:rFonts w:eastAsiaTheme="majorEastAsia"/>
+                <w:color w:val="767171" w:themeColor="background2" w:themeShade="80"/>
+                <w:sz w:val="24"/>
+                <w:szCs w:val="24"/>
+              </w:rPr>
+              <w:t xml:space="preserve"> ya que aún no he encontrado algo </w:t>
+            </w:r>
+            <w:proofErr w:type="gramStart"/>
+            <w:r>
+              <w:rPr>
+                <w:rFonts w:eastAsiaTheme="majorEastAsia"/>
+                <w:color w:val="767171" w:themeColor="background2" w:themeShade="80"/>
+                <w:sz w:val="24"/>
+                <w:szCs w:val="24"/>
+              </w:rPr>
+              <w:t>útil  que</w:t>
+            </w:r>
+            <w:proofErr w:type="gramEnd"/>
+            <w:r>
+              <w:rPr>
+                <w:rFonts w:eastAsiaTheme="majorEastAsia"/>
+                <w:color w:val="767171" w:themeColor="background2" w:themeShade="80"/>
+                <w:sz w:val="24"/>
+                <w:szCs w:val="24"/>
+              </w:rPr>
+              <w:t xml:space="preserve"> hacer</w:t>
+            </w:r>
+          </w:p>
+          <w:p>
+            <w:pPr>
               <w:tabs>
                 <w:tab w:val="left" w:pos="454"/>
               </w:tabs>
@@ -1228,6 +1531,15 @@
                 <w:szCs w:val="24"/>
               </w:rPr>
             </w:pPr>
+            <w:r>
+              <w:rPr>
+                <w:rFonts w:eastAsiaTheme="majorEastAsia"/>
+                <w:color w:val="767171" w:themeColor="background2" w:themeShade="80"/>
+                <w:sz w:val="24"/>
+                <w:szCs w:val="24"/>
+              </w:rPr>
+              <w:t>Desarrollo con Python y RPA, además de esto quisiera saber sobre DevOps para poder ofrecer proyectos y tener mejor valor en el mercado</w:t>
+            </w:r>
           </w:p>
           <w:p>
             <w:pPr>
@@ -1382,6 +1694,15 @@
                 <w:szCs w:val="24"/>
               </w:rPr>
             </w:pPr>
+            <w:r>
+              <w:rPr>
+                <w:rFonts w:eastAsiaTheme="majorEastAsia"/>
+                <w:color w:val="767171" w:themeColor="background2" w:themeShade="80"/>
+                <w:sz w:val="24"/>
+                <w:szCs w:val="24"/>
+              </w:rPr>
+              <w:t>Organización, diseño e implementación de software innovadoras, diseñar soluciones con foco en calidad, seguridad y sostenibilidad.</w:t>
+            </w:r>
           </w:p>
           <w:p>
             <w:pPr>
@@ -1508,6 +1829,15 @@
                 <w:szCs w:val="24"/>
               </w:rPr>
             </w:pPr>
+            <w:r>
+              <w:rPr>
+                <w:rFonts w:eastAsiaTheme="majorEastAsia"/>
+                <w:color w:val="767171" w:themeColor="background2" w:themeShade="80"/>
+                <w:sz w:val="24"/>
+                <w:szCs w:val="24"/>
+              </w:rPr>
+              <w:t>En 5 años, me visualizo trabajando remotamente con un trabajo ya mejor de Ingeniero de desarrollo en Python Senior. Trabajando en proyectos desafiantes, teniendo tiempo libre para mis proyectos personales y mi empresa, una empresa totalmente fuera de mis intereses profesionales, pero que espero me de ganancia con esfuerzo.</w:t>
+            </w:r>
           </w:p>
           <w:p>
             <w:pPr>
@@ -1630,6 +1960,28 @@
                 <w:b/>
                 <w:bCs/>
                 <w:color w:val="1F4E79" w:themeColor="accent1" w:themeShade="80"/>
+              </w:rPr>
+            </w:pPr>
+          </w:p>
+        </w:tc>
+      </w:tr>
+      <w:tr>
+        <w:trPr>
+          <w:trHeight w:val="440"/>
+        </w:trPr>
+        <w:tc>
+          <w:tcPr>
+            <w:tcW w:w="10076" w:type="dxa"/>
+            <w:shd w:val="clear" w:color="auto" w:fill="DEEAF6" w:themeFill="accent1" w:themeFillTint="33"/>
+            <w:vAlign w:val="center"/>
+          </w:tcPr>
+          <w:p>
+            <w:pPr>
+              <w:rPr>
+                <w:rFonts w:eastAsiaTheme="majorEastAsia"/>
+                <w:color w:val="767171" w:themeColor="background2" w:themeShade="80"/>
+                <w:sz w:val="24"/>
+                <w:szCs w:val="24"/>
               </w:rPr>
             </w:pPr>
           </w:p>
@@ -1743,8 +2095,6 @@
                 <w:szCs w:val="20"/>
               </w:rPr>
             </w:pPr>
-            <w:bookmarkStart w:id="0" w:name="_GoBack"/>
-            <w:bookmarkEnd w:id="0"/>
             <w:r>
               <w:rPr>
                 <w:rFonts w:eastAsiaTheme="majorEastAsia"/>
@@ -1831,6 +2181,15 @@
                 <w:szCs w:val="24"/>
               </w:rPr>
             </w:pPr>
+            <w:r>
+              <w:rPr>
+                <w:rFonts w:eastAsiaTheme="majorEastAsia"/>
+                <w:color w:val="767171" w:themeColor="background2" w:themeShade="80"/>
+                <w:sz w:val="24"/>
+                <w:szCs w:val="24"/>
+              </w:rPr>
+              <w:t>Siento que el proyecto CAPSI se relaciona más, trabajamos sobre algo real y además algo muy importante es que ya tiene a un cliente esperando nuestro producto.</w:t>
+            </w:r>
           </w:p>
           <w:p>
             <w:pPr>
@@ -1863,187 +2222,8 @@
           <w:p>
             <w:pPr>
               <w:tabs>
-                <w:tab w:val="left" w:pos="454"/>
-              </w:tabs>
-              <w:jc w:val="both"/>
-              <w:rPr>
-                <w:rFonts w:eastAsiaTheme="majorEastAsia"/>
-                <w:sz w:val="24"/>
-                <w:szCs w:val="24"/>
-              </w:rPr>
-            </w:pPr>
-          </w:p>
-          <w:p>
-            <w:pPr>
-              <w:tabs>
-                <w:tab w:val="left" w:pos="454"/>
-              </w:tabs>
-              <w:jc w:val="both"/>
-              <w:rPr>
-                <w:rFonts w:eastAsiaTheme="majorEastAsia"/>
-                <w:sz w:val="24"/>
-                <w:szCs w:val="24"/>
-              </w:rPr>
-            </w:pPr>
-          </w:p>
-          <w:p>
-            <w:pPr>
-              <w:tabs>
-                <w:tab w:val="left" w:pos="454"/>
-              </w:tabs>
-              <w:jc w:val="both"/>
-              <w:rPr>
-                <w:rFonts w:eastAsiaTheme="majorEastAsia"/>
-                <w:sz w:val="24"/>
-                <w:szCs w:val="24"/>
-              </w:rPr>
-            </w:pPr>
-          </w:p>
-          <w:p>
-            <w:pPr>
-              <w:tabs>
-                <w:tab w:val="left" w:pos="454"/>
-              </w:tabs>
-              <w:jc w:val="both"/>
-              <w:rPr>
-                <w:rFonts w:eastAsiaTheme="majorEastAsia"/>
-                <w:sz w:val="24"/>
-                <w:szCs w:val="24"/>
-              </w:rPr>
-            </w:pPr>
-          </w:p>
-          <w:p>
-            <w:pPr>
-              <w:tabs>
-                <w:tab w:val="left" w:pos="454"/>
-              </w:tabs>
-              <w:jc w:val="both"/>
-              <w:rPr>
-                <w:rFonts w:eastAsiaTheme="majorEastAsia"/>
-                <w:color w:val="767171" w:themeColor="background2" w:themeShade="80"/>
-                <w:sz w:val="24"/>
-                <w:szCs w:val="24"/>
-              </w:rPr>
-            </w:pPr>
-          </w:p>
-          <w:p>
-            <w:pPr>
-              <w:pStyle w:val="Prrafodelista"/>
-              <w:numPr>
-                <w:ilvl w:val="0"/>
-                <w:numId w:val="12"/>
-              </w:numPr>
-              <w:tabs>
-                <w:tab w:val="left" w:pos="454"/>
-              </w:tabs>
-              <w:ind w:left="454" w:hanging="283"/>
-              <w:jc w:val="both"/>
-              <w:rPr>
-                <w:rFonts w:eastAsiaTheme="majorEastAsia"/>
-                <w:color w:val="767171" w:themeColor="background2" w:themeShade="80"/>
-                <w:sz w:val="24"/>
-                <w:szCs w:val="24"/>
-              </w:rPr>
-            </w:pPr>
-            <w:r>
-              <w:rPr>
-                <w:rFonts w:eastAsiaTheme="majorEastAsia"/>
-                <w:sz w:val="24"/>
-                <w:szCs w:val="24"/>
-              </w:rPr>
-              <w:t xml:space="preserve">Si no hay ninguna que se relacione suficiente: </w:t>
-            </w:r>
-          </w:p>
-          <w:p>
-            <w:pPr>
-              <w:pStyle w:val="Prrafodelista"/>
-              <w:numPr>
-                <w:ilvl w:val="0"/>
-                <w:numId w:val="12"/>
-              </w:numPr>
-              <w:tabs>
                 <w:tab w:val="left" w:pos="1021"/>
               </w:tabs>
-              <w:ind w:left="454" w:firstLine="142"/>
-              <w:jc w:val="both"/>
-              <w:rPr>
-                <w:rFonts w:eastAsiaTheme="majorEastAsia"/>
-                <w:color w:val="767171" w:themeColor="background2" w:themeShade="80"/>
-                <w:sz w:val="24"/>
-                <w:szCs w:val="24"/>
-              </w:rPr>
-            </w:pPr>
-            <w:r>
-              <w:rPr>
-                <w:rFonts w:eastAsiaTheme="majorEastAsia"/>
-                <w:sz w:val="24"/>
-                <w:szCs w:val="24"/>
-              </w:rPr>
-              <w:t xml:space="preserve">¿Qué área(s) de desempeño y competencias debería abordar este Proyecto APT? </w:t>
-            </w:r>
-          </w:p>
-          <w:p>
-            <w:pPr>
-              <w:pStyle w:val="Prrafodelista"/>
-              <w:numPr>
-                <w:ilvl w:val="0"/>
-                <w:numId w:val="12"/>
-              </w:numPr>
-              <w:tabs>
-                <w:tab w:val="left" w:pos="1021"/>
-              </w:tabs>
-              <w:ind w:left="454" w:firstLine="142"/>
-              <w:jc w:val="both"/>
-              <w:rPr>
-                <w:rFonts w:eastAsiaTheme="majorEastAsia"/>
-                <w:color w:val="767171" w:themeColor="background2" w:themeShade="80"/>
-                <w:sz w:val="24"/>
-                <w:szCs w:val="24"/>
-              </w:rPr>
-            </w:pPr>
-            <w:r>
-              <w:rPr>
-                <w:rFonts w:eastAsiaTheme="majorEastAsia"/>
-                <w:sz w:val="24"/>
-                <w:szCs w:val="24"/>
-              </w:rPr>
-              <w:t xml:space="preserve">¿Qué tipo de proyecto podría ayudarte más en tu desarrollo profesional? </w:t>
-            </w:r>
-          </w:p>
-          <w:p>
-            <w:pPr>
-              <w:pStyle w:val="Prrafodelista"/>
-              <w:numPr>
-                <w:ilvl w:val="0"/>
-                <w:numId w:val="12"/>
-              </w:numPr>
-              <w:tabs>
-                <w:tab w:val="left" w:pos="1021"/>
-              </w:tabs>
-              <w:ind w:left="454" w:firstLine="142"/>
-              <w:jc w:val="both"/>
-              <w:rPr>
-                <w:rFonts w:eastAsiaTheme="majorEastAsia"/>
-                <w:color w:val="767171" w:themeColor="background2" w:themeShade="80"/>
-                <w:sz w:val="24"/>
-                <w:szCs w:val="24"/>
-              </w:rPr>
-            </w:pPr>
-            <w:r>
-              <w:rPr>
-                <w:rFonts w:eastAsiaTheme="majorEastAsia"/>
-                <w:sz w:val="24"/>
-                <w:szCs w:val="24"/>
-              </w:rPr>
-              <w:t xml:space="preserve">¿En qué contexto se debería situar este Proyecto APT?  </w:t>
-            </w:r>
-          </w:p>
-          <w:p>
-            <w:pPr>
-              <w:tabs>
-                <w:tab w:val="left" w:pos="1021"/>
-              </w:tabs>
-              <w:ind w:firstLine="142"/>
               <w:jc w:val="both"/>
               <w:rPr>
                 <w:rFonts w:ascii="Calibri" w:hAnsi="Calibri"/>
@@ -2213,7 +2393,7 @@
 </file>
 
 <file path=word/endnotes.xml><?xml version="1.0" encoding="utf-8"?>
-<w:endnotes xmlns:wpc="http://schemas.microsoft.com/office/word/2010/wordprocessingCanvas" xmlns:cx="http://schemas.microsoft.com/office/drawing/2014/chartex" xmlns:mc="http://schemas.openxmlformats.org/markup-compatibility/2006" xmlns:o="urn:schemas-microsoft-com:office:office" xmlns:r="http://schemas.openxmlformats.org/officeDocument/2006/relationships" xmlns:m="http://schemas.openxmlformats.org/officeDocument/2006/math" xmlns:v="urn:schemas-microsoft-com:vml" xmlns:wp14="http://schemas.microsoft.com/office/word/2010/wordprocessingDrawing" xmlns:wp="http://schemas.openxmlformats.org/drawingml/2006/wordprocessingDrawing" xmlns:w10="urn:schemas-microsoft-com:office:word" xmlns:w="http://schemas.openxmlformats.org/wordprocessingml/2006/main" xmlns:w14="http://schemas.microsoft.com/office/word/2010/wordml" xmlns:w15="http://schemas.microsoft.com/office/word/2012/wordml" xmlns:w16se="http://schemas.microsoft.com/office/word/2015/wordml/symex" xmlns:wpg="http://schemas.microsoft.com/office/word/2010/wordprocessingGroup" xmlns:wpi="http://schemas.microsoft.com/office/word/2010/wordprocessingInk" xmlns:wne="http://schemas.microsoft.com/office/word/2006/wordml" xmlns:wps="http://schemas.microsoft.com/office/word/2010/wordprocessingShape" mc:Ignorable="w14 w15 w16se wp14">
+<w:endnotes xmlns:wpc="http://schemas.microsoft.com/office/word/2010/wordprocessingCanvas" xmlns:cx="http://schemas.microsoft.com/office/drawing/2014/chartex" xmlns:cx1="http://schemas.microsoft.com/office/drawing/2015/9/8/chartex" xmlns:cx2="http://schemas.microsoft.com/office/drawing/2015/10/21/chartex" xmlns:cx3="http://schemas.microsoft.com/office/drawing/2016/5/9/chartex" xmlns:cx4="http://schemas.microsoft.com/office/drawing/2016/5/10/chartex" xmlns:cx5="http://schemas.microsoft.com/office/drawing/2016/5/11/chartex" xmlns:cx6="http://schemas.microsoft.com/office/drawing/2016/5/12/chartex" xmlns:cx7="http://schemas.microsoft.com/office/drawing/2016/5/13/chartex" xmlns:cx8="http://schemas.microsoft.com/office/drawing/2016/5/14/chartex" xmlns:mc="http://schemas.openxmlformats.org/markup-compatibility/2006" xmlns:aink="http://schemas.microsoft.com/office/drawing/2016/ink" xmlns:am3d="http://schemas.microsoft.com/office/drawing/2017/model3d" xmlns:o="urn:schemas-microsoft-com:office:office" xmlns:oel="http://schemas.microsoft.com/office/2019/extlst" xmlns:r="http://schemas.openxmlformats.org/officeDocument/2006/relationships" xmlns:m="http://schemas.openxmlformats.org/officeDocument/2006/math" xmlns:v="urn:schemas-microsoft-com:vml" xmlns:wp14="http://schemas.microsoft.com/office/word/2010/wordprocessingDrawing" xmlns:wp="http://schemas.openxmlformats.org/drawingml/2006/wordprocessingDrawing" xmlns:w10="urn:schemas-microsoft-com:office:word" xmlns:w="http://schemas.openxmlformats.org/wordprocessingml/2006/main" xmlns:w14="http://schemas.microsoft.com/office/word/2010/wordml" xmlns:w15="http://schemas.microsoft.com/office/word/2012/wordml" xmlns:w16cex="http://schemas.microsoft.com/office/word/2018/wordml/cex" xmlns:w16cid="http://schemas.microsoft.com/office/word/2016/wordml/cid" xmlns:w16="http://schemas.microsoft.com/office/word/2018/wordml" xmlns:w16du="http://schemas.microsoft.com/office/word/2023/wordml/word16du" xmlns:w16sdtdh="http://schemas.microsoft.com/office/word/2020/wordml/sdtdatahash" xmlns:w16sdtfl="http://schemas.microsoft.com/office/word/2024/wordml/sdtformatlock" xmlns:w16se="http://schemas.microsoft.com/office/word/2015/wordml/symex" xmlns:wpg="http://schemas.microsoft.com/office/word/2010/wordprocessingGroup" xmlns:wpi="http://schemas.microsoft.com/office/word/2010/wordprocessingInk" xmlns:wne="http://schemas.microsoft.com/office/word/2006/wordml" xmlns:wps="http://schemas.microsoft.com/office/word/2010/wordprocessingShape" mc:Ignorable="w14 w15 w16se w16cid w16 w16cex w16sdtdh w16sdtfl w16du wp14">
   <w:endnote w:type="separator" w:id="-1">
     <w:p>
       <w:pPr>
@@ -2238,7 +2418,7 @@
 </file>
 
 <file path=word/footer1.xml><?xml version="1.0" encoding="utf-8"?>
-<w:ftr xmlns:wpc="http://schemas.microsoft.com/office/word/2010/wordprocessingCanvas" xmlns:cx="http://schemas.microsoft.com/office/drawing/2014/chartex" xmlns:mc="http://schemas.openxmlformats.org/markup-compatibility/2006" xmlns:o="urn:schemas-microsoft-com:office:office" xmlns:r="http://schemas.openxmlformats.org/officeDocument/2006/relationships" xmlns:m="http://schemas.openxmlformats.org/officeDocument/2006/math" xmlns:v="urn:schemas-microsoft-com:vml" xmlns:wp14="http://schemas.microsoft.com/office/word/2010/wordprocessingDrawing" xmlns:wp="http://schemas.openxmlformats.org/drawingml/2006/wordprocessingDrawing" xmlns:w10="urn:schemas-microsoft-com:office:word" xmlns:w="http://schemas.openxmlformats.org/wordprocessingml/2006/main" xmlns:w14="http://schemas.microsoft.com/office/word/2010/wordml" xmlns:w15="http://schemas.microsoft.com/office/word/2012/wordml" xmlns:w16se="http://schemas.microsoft.com/office/word/2015/wordml/symex" xmlns:wpg="http://schemas.microsoft.com/office/word/2010/wordprocessingGroup" xmlns:wpi="http://schemas.microsoft.com/office/word/2010/wordprocessingInk" xmlns:wne="http://schemas.microsoft.com/office/word/2006/wordml" xmlns:wps="http://schemas.microsoft.com/office/word/2010/wordprocessingShape" mc:Ignorable="w14 w15 w16se wp14">
+<w:ftr xmlns:wpc="http://schemas.microsoft.com/office/word/2010/wordprocessingCanvas" xmlns:cx="http://schemas.microsoft.com/office/drawing/2014/chartex" xmlns:cx1="http://schemas.microsoft.com/office/drawing/2015/9/8/chartex" xmlns:cx2="http://schemas.microsoft.com/office/drawing/2015/10/21/chartex" xmlns:cx3="http://schemas.microsoft.com/office/drawing/2016/5/9/chartex" xmlns:cx4="http://schemas.microsoft.com/office/drawing/2016/5/10/chartex" xmlns:cx5="http://schemas.microsoft.com/office/drawing/2016/5/11/chartex" xmlns:cx6="http://schemas.microsoft.com/office/drawing/2016/5/12/chartex" xmlns:cx7="http://schemas.microsoft.com/office/drawing/2016/5/13/chartex" xmlns:cx8="http://schemas.microsoft.com/office/drawing/2016/5/14/chartex" xmlns:mc="http://schemas.openxmlformats.org/markup-compatibility/2006" xmlns:aink="http://schemas.microsoft.com/office/drawing/2016/ink" xmlns:am3d="http://schemas.microsoft.com/office/drawing/2017/model3d" xmlns:o="urn:schemas-microsoft-com:office:office" xmlns:oel="http://schemas.microsoft.com/office/2019/extlst" xmlns:r="http://schemas.openxmlformats.org/officeDocument/2006/relationships" xmlns:m="http://schemas.openxmlformats.org/officeDocument/2006/math" xmlns:v="urn:schemas-microsoft-com:vml" xmlns:wp14="http://schemas.microsoft.com/office/word/2010/wordprocessingDrawing" xmlns:wp="http://schemas.openxmlformats.org/drawingml/2006/wordprocessingDrawing" xmlns:w10="urn:schemas-microsoft-com:office:word" xmlns:w="http://schemas.openxmlformats.org/wordprocessingml/2006/main" xmlns:w14="http://schemas.microsoft.com/office/word/2010/wordml" xmlns:w15="http://schemas.microsoft.com/office/word/2012/wordml" xmlns:w16cex="http://schemas.microsoft.com/office/word/2018/wordml/cex" xmlns:w16cid="http://schemas.microsoft.com/office/word/2016/wordml/cid" xmlns:w16="http://schemas.microsoft.com/office/word/2018/wordml" xmlns:w16du="http://schemas.microsoft.com/office/word/2023/wordml/word16du" xmlns:w16sdtdh="http://schemas.microsoft.com/office/word/2020/wordml/sdtdatahash" xmlns:w16sdtfl="http://schemas.microsoft.com/office/word/2024/wordml/sdtformatlock" xmlns:w16se="http://schemas.microsoft.com/office/word/2015/wordml/symex" xmlns:wpg="http://schemas.microsoft.com/office/word/2010/wordprocessingGroup" xmlns:wpi="http://schemas.microsoft.com/office/word/2010/wordprocessingInk" xmlns:wne="http://schemas.microsoft.com/office/word/2006/wordml" xmlns:wps="http://schemas.microsoft.com/office/word/2010/wordprocessingShape" mc:Ignorable="w14 w15 w16se w16cid w16 w16cex w16sdtdh w16sdtfl w16du wp14">
   <w:sdt>
     <w:sdtPr>
       <w:id w:val="-937982979"/>
@@ -2247,7 +2427,6 @@
         <w:docPartUnique/>
       </w:docPartObj>
     </w:sdtPr>
-    <w:sdtEndPr/>
     <w:sdtContent>
       <w:p>
         <w:pPr>
@@ -2526,7 +2705,7 @@
 </file>
 
 <file path=word/footnotes.xml><?xml version="1.0" encoding="utf-8"?>
-<w:footnotes xmlns:wpc="http://schemas.microsoft.com/office/word/2010/wordprocessingCanvas" xmlns:cx="http://schemas.microsoft.com/office/drawing/2014/chartex" xmlns:mc="http://schemas.openxmlformats.org/markup-compatibility/2006" xmlns:o="urn:schemas-microsoft-com:office:office" xmlns:r="http://schemas.openxmlformats.org/officeDocument/2006/relationships" xmlns:m="http://schemas.openxmlformats.org/officeDocument/2006/math" xmlns:v="urn:schemas-microsoft-com:vml" xmlns:wp14="http://schemas.microsoft.com/office/word/2010/wordprocessingDrawing" xmlns:wp="http://schemas.openxmlformats.org/drawingml/2006/wordprocessingDrawing" xmlns:w10="urn:schemas-microsoft-com:office:word" xmlns:w="http://schemas.openxmlformats.org/wordprocessingml/2006/main" xmlns:w14="http://schemas.microsoft.com/office/word/2010/wordml" xmlns:w15="http://schemas.microsoft.com/office/word/2012/wordml" xmlns:w16se="http://schemas.microsoft.com/office/word/2015/wordml/symex" xmlns:wpg="http://schemas.microsoft.com/office/word/2010/wordprocessingGroup" xmlns:wpi="http://schemas.microsoft.com/office/word/2010/wordprocessingInk" xmlns:wne="http://schemas.microsoft.com/office/word/2006/wordml" xmlns:wps="http://schemas.microsoft.com/office/word/2010/wordprocessingShape" mc:Ignorable="w14 w15 w16se wp14">
+<w:footnotes xmlns:wpc="http://schemas.microsoft.com/office/word/2010/wordprocessingCanvas" xmlns:cx="http://schemas.microsoft.com/office/drawing/2014/chartex" xmlns:cx1="http://schemas.microsoft.com/office/drawing/2015/9/8/chartex" xmlns:cx2="http://schemas.microsoft.com/office/drawing/2015/10/21/chartex" xmlns:cx3="http://schemas.microsoft.com/office/drawing/2016/5/9/chartex" xmlns:cx4="http://schemas.microsoft.com/office/drawing/2016/5/10/chartex" xmlns:cx5="http://schemas.microsoft.com/office/drawing/2016/5/11/chartex" xmlns:cx6="http://schemas.microsoft.com/office/drawing/2016/5/12/chartex" xmlns:cx7="http://schemas.microsoft.com/office/drawing/2016/5/13/chartex" xmlns:cx8="http://schemas.microsoft.com/office/drawing/2016/5/14/chartex" xmlns:mc="http://schemas.openxmlformats.org/markup-compatibility/2006" xmlns:aink="http://schemas.microsoft.com/office/drawing/2016/ink" xmlns:am3d="http://schemas.microsoft.com/office/drawing/2017/model3d" xmlns:o="urn:schemas-microsoft-com:office:office" xmlns:oel="http://schemas.microsoft.com/office/2019/extlst" xmlns:r="http://schemas.openxmlformats.org/officeDocument/2006/relationships" xmlns:m="http://schemas.openxmlformats.org/officeDocument/2006/math" xmlns:v="urn:schemas-microsoft-com:vml" xmlns:wp14="http://schemas.microsoft.com/office/word/2010/wordprocessingDrawing" xmlns:wp="http://schemas.openxmlformats.org/drawingml/2006/wordprocessingDrawing" xmlns:w10="urn:schemas-microsoft-com:office:word" xmlns:w="http://schemas.openxmlformats.org/wordprocessingml/2006/main" xmlns:w14="http://schemas.microsoft.com/office/word/2010/wordml" xmlns:w15="http://schemas.microsoft.com/office/word/2012/wordml" xmlns:w16cex="http://schemas.microsoft.com/office/word/2018/wordml/cex" xmlns:w16cid="http://schemas.microsoft.com/office/word/2016/wordml/cid" xmlns:w16="http://schemas.microsoft.com/office/word/2018/wordml" xmlns:w16du="http://schemas.microsoft.com/office/word/2023/wordml/word16du" xmlns:w16sdtdh="http://schemas.microsoft.com/office/word/2020/wordml/sdtdatahash" xmlns:w16sdtfl="http://schemas.microsoft.com/office/word/2024/wordml/sdtformatlock" xmlns:w16se="http://schemas.microsoft.com/office/word/2015/wordml/symex" xmlns:wpg="http://schemas.microsoft.com/office/word/2010/wordprocessingGroup" xmlns:wpi="http://schemas.microsoft.com/office/word/2010/wordprocessingInk" xmlns:wne="http://schemas.microsoft.com/office/word/2006/wordml" xmlns:wps="http://schemas.microsoft.com/office/word/2010/wordprocessingShape" mc:Ignorable="w14 w15 w16se w16cid w16 w16cex w16sdtdh w16sdtfl w16du wp14">
   <w:footnote w:type="separator" w:id="-1">
     <w:p>
       <w:pPr>
@@ -2551,7 +2730,7 @@
 </file>
 
 <file path=word/header1.xml><?xml version="1.0" encoding="utf-8"?>
-<w:hdr xmlns:wpc="http://schemas.microsoft.com/office/word/2010/wordprocessingCanvas" xmlns:cx="http://schemas.microsoft.com/office/drawing/2014/chartex" xmlns:mc="http://schemas.openxmlformats.org/markup-compatibility/2006" xmlns:o="urn:schemas-microsoft-com:office:office" xmlns:r="http://schemas.openxmlformats.org/officeDocument/2006/relationships" xmlns:m="http://schemas.openxmlformats.org/officeDocument/2006/math" xmlns:v="urn:schemas-microsoft-com:vml" xmlns:wp14="http://schemas.microsoft.com/office/word/2010/wordprocessingDrawing" xmlns:wp="http://schemas.openxmlformats.org/drawingml/2006/wordprocessingDrawing" xmlns:w10="urn:schemas-microsoft-com:office:word" xmlns:w="http://schemas.openxmlformats.org/wordprocessingml/2006/main" xmlns:w14="http://schemas.microsoft.com/office/word/2010/wordml" xmlns:w15="http://schemas.microsoft.com/office/word/2012/wordml" xmlns:w16se="http://schemas.microsoft.com/office/word/2015/wordml/symex" xmlns:wpg="http://schemas.microsoft.com/office/word/2010/wordprocessingGroup" xmlns:wpi="http://schemas.microsoft.com/office/word/2010/wordprocessingInk" xmlns:wne="http://schemas.microsoft.com/office/word/2006/wordml" xmlns:wps="http://schemas.microsoft.com/office/word/2010/wordprocessingShape" mc:Ignorable="w14 w15 w16se wp14">
+<w:hdr xmlns:wpc="http://schemas.microsoft.com/office/word/2010/wordprocessingCanvas" xmlns:cx="http://schemas.microsoft.com/office/drawing/2014/chartex" xmlns:cx1="http://schemas.microsoft.com/office/drawing/2015/9/8/chartex" xmlns:cx2="http://schemas.microsoft.com/office/drawing/2015/10/21/chartex" xmlns:cx3="http://schemas.microsoft.com/office/drawing/2016/5/9/chartex" xmlns:cx4="http://schemas.microsoft.com/office/drawing/2016/5/10/chartex" xmlns:cx5="http://schemas.microsoft.com/office/drawing/2016/5/11/chartex" xmlns:cx6="http://schemas.microsoft.com/office/drawing/2016/5/12/chartex" xmlns:cx7="http://schemas.microsoft.com/office/drawing/2016/5/13/chartex" xmlns:cx8="http://schemas.microsoft.com/office/drawing/2016/5/14/chartex" xmlns:mc="http://schemas.openxmlformats.org/markup-compatibility/2006" xmlns:aink="http://schemas.microsoft.com/office/drawing/2016/ink" xmlns:am3d="http://schemas.microsoft.com/office/drawing/2017/model3d" xmlns:o="urn:schemas-microsoft-com:office:office" xmlns:oel="http://schemas.microsoft.com/office/2019/extlst" xmlns:r="http://schemas.openxmlformats.org/officeDocument/2006/relationships" xmlns:m="http://schemas.openxmlformats.org/officeDocument/2006/math" xmlns:v="urn:schemas-microsoft-com:vml" xmlns:wp14="http://schemas.microsoft.com/office/word/2010/wordprocessingDrawing" xmlns:wp="http://schemas.openxmlformats.org/drawingml/2006/wordprocessingDrawing" xmlns:w10="urn:schemas-microsoft-com:office:word" xmlns:w="http://schemas.openxmlformats.org/wordprocessingml/2006/main" xmlns:w14="http://schemas.microsoft.com/office/word/2010/wordml" xmlns:w15="http://schemas.microsoft.com/office/word/2012/wordml" xmlns:w16cex="http://schemas.microsoft.com/office/word/2018/wordml/cex" xmlns:w16cid="http://schemas.microsoft.com/office/word/2016/wordml/cid" xmlns:w16="http://schemas.microsoft.com/office/word/2018/wordml" xmlns:w16du="http://schemas.microsoft.com/office/word/2023/wordml/word16du" xmlns:w16sdtdh="http://schemas.microsoft.com/office/word/2020/wordml/sdtdatahash" xmlns:w16sdtfl="http://schemas.microsoft.com/office/word/2024/wordml/sdtformatlock" xmlns:w16se="http://schemas.microsoft.com/office/word/2015/wordml/symex" xmlns:wpg="http://schemas.microsoft.com/office/word/2010/wordprocessingGroup" xmlns:wpi="http://schemas.microsoft.com/office/word/2010/wordprocessingInk" xmlns:wne="http://schemas.microsoft.com/office/word/2006/wordml" xmlns:wps="http://schemas.microsoft.com/office/word/2010/wordprocessingShape" mc:Ignorable="w14 w15 w16se w16cid w16 w16cex w16sdtdh w16sdtfl w16du wp14">
   <w:tbl>
     <w:tblPr>
       <w:tblStyle w:val="Tablaconcuadrcula"/>
@@ -2721,7 +2900,7 @@
 </file>
 
 <file path=word/header2.xml><?xml version="1.0" encoding="utf-8"?>
-<w:hdr xmlns:wpc="http://schemas.microsoft.com/office/word/2010/wordprocessingCanvas" xmlns:cx="http://schemas.microsoft.com/office/drawing/2014/chartex" xmlns:mc="http://schemas.openxmlformats.org/markup-compatibility/2006" xmlns:o="urn:schemas-microsoft-com:office:office" xmlns:r="http://schemas.openxmlformats.org/officeDocument/2006/relationships" xmlns:m="http://schemas.openxmlformats.org/officeDocument/2006/math" xmlns:v="urn:schemas-microsoft-com:vml" xmlns:wp14="http://schemas.microsoft.com/office/word/2010/wordprocessingDrawing" xmlns:wp="http://schemas.openxmlformats.org/drawingml/2006/wordprocessingDrawing" xmlns:w10="urn:schemas-microsoft-com:office:word" xmlns:w="http://schemas.openxmlformats.org/wordprocessingml/2006/main" xmlns:w14="http://schemas.microsoft.com/office/word/2010/wordml" xmlns:w15="http://schemas.microsoft.com/office/word/2012/wordml" xmlns:w16se="http://schemas.microsoft.com/office/word/2015/wordml/symex" xmlns:wpg="http://schemas.microsoft.com/office/word/2010/wordprocessingGroup" xmlns:wpi="http://schemas.microsoft.com/office/word/2010/wordprocessingInk" xmlns:wne="http://schemas.microsoft.com/office/word/2006/wordml" xmlns:wps="http://schemas.microsoft.com/office/word/2010/wordprocessingShape" mc:Ignorable="w14 w15 w16se wp14">
+<w:hdr xmlns:wpc="http://schemas.microsoft.com/office/word/2010/wordprocessingCanvas" xmlns:cx="http://schemas.microsoft.com/office/drawing/2014/chartex" xmlns:cx1="http://schemas.microsoft.com/office/drawing/2015/9/8/chartex" xmlns:cx2="http://schemas.microsoft.com/office/drawing/2015/10/21/chartex" xmlns:cx3="http://schemas.microsoft.com/office/drawing/2016/5/9/chartex" xmlns:cx4="http://schemas.microsoft.com/office/drawing/2016/5/10/chartex" xmlns:cx5="http://schemas.microsoft.com/office/drawing/2016/5/11/chartex" xmlns:cx6="http://schemas.microsoft.com/office/drawing/2016/5/12/chartex" xmlns:cx7="http://schemas.microsoft.com/office/drawing/2016/5/13/chartex" xmlns:cx8="http://schemas.microsoft.com/office/drawing/2016/5/14/chartex" xmlns:mc="http://schemas.openxmlformats.org/markup-compatibility/2006" xmlns:aink="http://schemas.microsoft.com/office/drawing/2016/ink" xmlns:am3d="http://schemas.microsoft.com/office/drawing/2017/model3d" xmlns:o="urn:schemas-microsoft-com:office:office" xmlns:oel="http://schemas.microsoft.com/office/2019/extlst" xmlns:r="http://schemas.openxmlformats.org/officeDocument/2006/relationships" xmlns:m="http://schemas.openxmlformats.org/officeDocument/2006/math" xmlns:v="urn:schemas-microsoft-com:vml" xmlns:wp14="http://schemas.microsoft.com/office/word/2010/wordprocessingDrawing" xmlns:wp="http://schemas.openxmlformats.org/drawingml/2006/wordprocessingDrawing" xmlns:w10="urn:schemas-microsoft-com:office:word" xmlns:w="http://schemas.openxmlformats.org/wordprocessingml/2006/main" xmlns:w14="http://schemas.microsoft.com/office/word/2010/wordml" xmlns:w15="http://schemas.microsoft.com/office/word/2012/wordml" xmlns:w16cex="http://schemas.microsoft.com/office/word/2018/wordml/cex" xmlns:w16cid="http://schemas.microsoft.com/office/word/2016/wordml/cid" xmlns:w16="http://schemas.microsoft.com/office/word/2018/wordml" xmlns:w16du="http://schemas.microsoft.com/office/word/2023/wordml/word16du" xmlns:w16sdtdh="http://schemas.microsoft.com/office/word/2020/wordml/sdtdatahash" xmlns:w16sdtfl="http://schemas.microsoft.com/office/word/2024/wordml/sdtformatlock" xmlns:w16se="http://schemas.microsoft.com/office/word/2015/wordml/symex" xmlns:wpg="http://schemas.microsoft.com/office/word/2010/wordprocessingGroup" xmlns:wpi="http://schemas.microsoft.com/office/word/2010/wordprocessingInk" xmlns:wne="http://schemas.microsoft.com/office/word/2006/wordml" xmlns:wps="http://schemas.microsoft.com/office/word/2010/wordprocessingShape" mc:Ignorable="w14 w15 w16se w16cid w16 w16cex w16sdtdh w16sdtfl w16du wp14">
   <w:tbl>
     <w:tblPr>
       <w:tblStyle w:val="Tablaconcuadrcula"/>
@@ -2994,7 +3173,7 @@
 </file>
 
 <file path=word/numbering.xml><?xml version="1.0" encoding="utf-8"?>
-<w:numbering xmlns:wpc="http://schemas.microsoft.com/office/word/2010/wordprocessingCanvas" xmlns:cx="http://schemas.microsoft.com/office/drawing/2014/chartex" xmlns:mc="http://schemas.openxmlformats.org/markup-compatibility/2006" xmlns:o="urn:schemas-microsoft-com:office:office" xmlns:r="http://schemas.openxmlformats.org/officeDocument/2006/relationships" xmlns:m="http://schemas.openxmlformats.org/officeDocument/2006/math" xmlns:v="urn:schemas-microsoft-com:vml" xmlns:wp14="http://schemas.microsoft.com/office/word/2010/wordprocessingDrawing" xmlns:wp="http://schemas.openxmlformats.org/drawingml/2006/wordprocessingDrawing" xmlns:w10="urn:schemas-microsoft-com:office:word" xmlns:w="http://schemas.openxmlformats.org/wordprocessingml/2006/main" xmlns:w14="http://schemas.microsoft.com/office/word/2010/wordml" xmlns:w15="http://schemas.microsoft.com/office/word/2012/wordml" xmlns:w16se="http://schemas.microsoft.com/office/word/2015/wordml/symex" xmlns:wpg="http://schemas.microsoft.com/office/word/2010/wordprocessingGroup" xmlns:wpi="http://schemas.microsoft.com/office/word/2010/wordprocessingInk" xmlns:wne="http://schemas.microsoft.com/office/word/2006/wordml" xmlns:wps="http://schemas.microsoft.com/office/word/2010/wordprocessingShape" mc:Ignorable="w14 w15 w16se wp14">
+<w:numbering xmlns:wpc="http://schemas.microsoft.com/office/word/2010/wordprocessingCanvas" xmlns:cx="http://schemas.microsoft.com/office/drawing/2014/chartex" xmlns:cx1="http://schemas.microsoft.com/office/drawing/2015/9/8/chartex" xmlns:cx2="http://schemas.microsoft.com/office/drawing/2015/10/21/chartex" xmlns:cx3="http://schemas.microsoft.com/office/drawing/2016/5/9/chartex" xmlns:cx4="http://schemas.microsoft.com/office/drawing/2016/5/10/chartex" xmlns:cx5="http://schemas.microsoft.com/office/drawing/2016/5/11/chartex" xmlns:cx6="http://schemas.microsoft.com/office/drawing/2016/5/12/chartex" xmlns:cx7="http://schemas.microsoft.com/office/drawing/2016/5/13/chartex" xmlns:cx8="http://schemas.microsoft.com/office/drawing/2016/5/14/chartex" xmlns:mc="http://schemas.openxmlformats.org/markup-compatibility/2006" xmlns:aink="http://schemas.microsoft.com/office/drawing/2016/ink" xmlns:am3d="http://schemas.microsoft.com/office/drawing/2017/model3d" xmlns:o="urn:schemas-microsoft-com:office:office" xmlns:oel="http://schemas.microsoft.com/office/2019/extlst" xmlns:r="http://schemas.openxmlformats.org/officeDocument/2006/relationships" xmlns:m="http://schemas.openxmlformats.org/officeDocument/2006/math" xmlns:v="urn:schemas-microsoft-com:vml" xmlns:wp14="http://schemas.microsoft.com/office/word/2010/wordprocessingDrawing" xmlns:wp="http://schemas.openxmlformats.org/drawingml/2006/wordprocessingDrawing" xmlns:w10="urn:schemas-microsoft-com:office:word" xmlns:w="http://schemas.openxmlformats.org/wordprocessingml/2006/main" xmlns:w14="http://schemas.microsoft.com/office/word/2010/wordml" xmlns:w15="http://schemas.microsoft.com/office/word/2012/wordml" xmlns:w16cex="http://schemas.microsoft.com/office/word/2018/wordml/cex" xmlns:w16cid="http://schemas.microsoft.com/office/word/2016/wordml/cid" xmlns:w16="http://schemas.microsoft.com/office/word/2018/wordml" xmlns:w16du="http://schemas.microsoft.com/office/word/2023/wordml/word16du" xmlns:w16sdtdh="http://schemas.microsoft.com/office/word/2020/wordml/sdtdatahash" xmlns:w16sdtfl="http://schemas.microsoft.com/office/word/2024/wordml/sdtformatlock" xmlns:w16se="http://schemas.microsoft.com/office/word/2015/wordml/symex" xmlns:wpg="http://schemas.microsoft.com/office/word/2010/wordprocessingGroup" xmlns:wpi="http://schemas.microsoft.com/office/word/2010/wordprocessingInk" xmlns:wne="http://schemas.microsoft.com/office/word/2006/wordml" xmlns:wps="http://schemas.microsoft.com/office/word/2010/wordprocessingShape" mc:Ignorable="w14 w15 w16se w16cid w16 w16cex w16sdtdh w16sdtfl w16du wp14">
   <w:abstractNum w:abstractNumId="0" w15:restartNumberingAfterBreak="0">
     <w:nsid w:val="049156A1"/>
     <w:multiLevelType w:val="hybridMultilevel"/>
@@ -6846,6 +7025,118 @@
     </w:lvl>
   </w:abstractNum>
   <w:abstractNum w:abstractNumId="34" w15:restartNumberingAfterBreak="0">
+    <w:nsid w:val="754114B7"/>
+    <w:multiLevelType w:val="hybridMultilevel"/>
+    <w:tmpl w:val="AA1C8C3A"/>
+    <w:lvl w:ilvl="0" w:tplc="176867C6">
+      <w:numFmt w:val="bullet"/>
+      <w:lvlText w:val=""/>
+      <w:lvlJc w:val="left"/>
+      <w:pPr>
+        <w:ind w:left="814" w:hanging="360"/>
+      </w:pPr>
+      <w:rPr>
+        <w:rFonts w:ascii="Symbol" w:eastAsiaTheme="majorEastAsia" w:hAnsi="Symbol" w:cstheme="minorBidi" w:hint="default"/>
+      </w:rPr>
+    </w:lvl>
+    <w:lvl w:ilvl="1" w:tplc="340A0003" w:tentative="1">
+      <w:start w:val="1"/>
+      <w:numFmt w:val="bullet"/>
+      <w:lvlText w:val="o"/>
+      <w:lvlJc w:val="left"/>
+      <w:pPr>
+        <w:ind w:left="1534" w:hanging="360"/>
+      </w:pPr>
+      <w:rPr>
+        <w:rFonts w:ascii="Courier New" w:hAnsi="Courier New" w:cs="Courier New" w:hint="default"/>
+      </w:rPr>
+    </w:lvl>
+    <w:lvl w:ilvl="2" w:tplc="340A0005" w:tentative="1">
+      <w:start w:val="1"/>
+      <w:numFmt w:val="bullet"/>
+      <w:lvlText w:val=""/>
+      <w:lvlJc w:val="left"/>
+      <w:pPr>
+        <w:ind w:left="2254" w:hanging="360"/>
+      </w:pPr>
+      <w:rPr>
+        <w:rFonts w:ascii="Wingdings" w:hAnsi="Wingdings" w:hint="default"/>
+      </w:rPr>
+    </w:lvl>
+    <w:lvl w:ilvl="3" w:tplc="340A0001" w:tentative="1">
+      <w:start w:val="1"/>
+      <w:numFmt w:val="bullet"/>
+      <w:lvlText w:val=""/>
+      <w:lvlJc w:val="left"/>
+      <w:pPr>
+        <w:ind w:left="2974" w:hanging="360"/>
+      </w:pPr>
+      <w:rPr>
+        <w:rFonts w:ascii="Symbol" w:hAnsi="Symbol" w:hint="default"/>
+      </w:rPr>
+    </w:lvl>
+    <w:lvl w:ilvl="4" w:tplc="340A0003" w:tentative="1">
+      <w:start w:val="1"/>
+      <w:numFmt w:val="bullet"/>
+      <w:lvlText w:val="o"/>
+      <w:lvlJc w:val="left"/>
+      <w:pPr>
+        <w:ind w:left="3694" w:hanging="360"/>
+      </w:pPr>
+      <w:rPr>
+        <w:rFonts w:ascii="Courier New" w:hAnsi="Courier New" w:cs="Courier New" w:hint="default"/>
+      </w:rPr>
+    </w:lvl>
+    <w:lvl w:ilvl="5" w:tplc="340A0005" w:tentative="1">
+      <w:start w:val="1"/>
+      <w:numFmt w:val="bullet"/>
+      <w:lvlText w:val=""/>
+      <w:lvlJc w:val="left"/>
+      <w:pPr>
+        <w:ind w:left="4414" w:hanging="360"/>
+      </w:pPr>
+      <w:rPr>
+        <w:rFonts w:ascii="Wingdings" w:hAnsi="Wingdings" w:hint="default"/>
+      </w:rPr>
+    </w:lvl>
+    <w:lvl w:ilvl="6" w:tplc="340A0001" w:tentative="1">
+      <w:start w:val="1"/>
+      <w:numFmt w:val="bullet"/>
+      <w:lvlText w:val=""/>
+      <w:lvlJc w:val="left"/>
+      <w:pPr>
+        <w:ind w:left="5134" w:hanging="360"/>
+      </w:pPr>
+      <w:rPr>
+        <w:rFonts w:ascii="Symbol" w:hAnsi="Symbol" w:hint="default"/>
+      </w:rPr>
+    </w:lvl>
+    <w:lvl w:ilvl="7" w:tplc="340A0003" w:tentative="1">
+      <w:start w:val="1"/>
+      <w:numFmt w:val="bullet"/>
+      <w:lvlText w:val="o"/>
+      <w:lvlJc w:val="left"/>
+      <w:pPr>
+        <w:ind w:left="5854" w:hanging="360"/>
+      </w:pPr>
+      <w:rPr>
+        <w:rFonts w:ascii="Courier New" w:hAnsi="Courier New" w:cs="Courier New" w:hint="default"/>
+      </w:rPr>
+    </w:lvl>
+    <w:lvl w:ilvl="8" w:tplc="340A0005" w:tentative="1">
+      <w:start w:val="1"/>
+      <w:numFmt w:val="bullet"/>
+      <w:lvlText w:val=""/>
+      <w:lvlJc w:val="left"/>
+      <w:pPr>
+        <w:ind w:left="6574" w:hanging="360"/>
+      </w:pPr>
+      <w:rPr>
+        <w:rFonts w:ascii="Wingdings" w:hAnsi="Wingdings" w:hint="default"/>
+      </w:rPr>
+    </w:lvl>
+  </w:abstractNum>
+  <w:abstractNum w:abstractNumId="35" w15:restartNumberingAfterBreak="0">
     <w:nsid w:val="78261542"/>
     <w:multiLevelType w:val="hybridMultilevel"/>
     <w:tmpl w:val="93C21CAE"/>
@@ -6958,7 +7249,7 @@
       </w:rPr>
     </w:lvl>
   </w:abstractNum>
-  <w:abstractNum w:abstractNumId="35" w15:restartNumberingAfterBreak="0">
+  <w:abstractNum w:abstractNumId="36" w15:restartNumberingAfterBreak="0">
     <w:nsid w:val="7A044B22"/>
     <w:multiLevelType w:val="hybridMultilevel"/>
     <w:tmpl w:val="5D9A3082"/>
@@ -7071,7 +7362,7 @@
       </w:rPr>
     </w:lvl>
   </w:abstractNum>
-  <w:abstractNum w:abstractNumId="36" w15:restartNumberingAfterBreak="0">
+  <w:abstractNum w:abstractNumId="37" w15:restartNumberingAfterBreak="0">
     <w:nsid w:val="7AB36760"/>
     <w:multiLevelType w:val="hybridMultilevel"/>
     <w:tmpl w:val="2A60134C"/>
@@ -7157,7 +7448,7 @@
       </w:pPr>
     </w:lvl>
   </w:abstractNum>
-  <w:abstractNum w:abstractNumId="37" w15:restartNumberingAfterBreak="0">
+  <w:abstractNum w:abstractNumId="38" w15:restartNumberingAfterBreak="0">
     <w:nsid w:val="7B9B44FE"/>
     <w:multiLevelType w:val="multilevel"/>
     <w:tmpl w:val="06565EEA"/>
@@ -7306,7 +7597,7 @@
       </w:rPr>
     </w:lvl>
   </w:abstractNum>
-  <w:abstractNum w:abstractNumId="38" w15:restartNumberingAfterBreak="0">
+  <w:abstractNum w:abstractNumId="39" w15:restartNumberingAfterBreak="0">
     <w:nsid w:val="7DBB548A"/>
     <w:multiLevelType w:val="multilevel"/>
     <w:tmpl w:val="D5CA36FE"/>
@@ -7455,7 +7746,7 @@
       </w:rPr>
     </w:lvl>
   </w:abstractNum>
-  <w:abstractNum w:abstractNumId="39" w15:restartNumberingAfterBreak="0">
+  <w:abstractNum w:abstractNumId="40" w15:restartNumberingAfterBreak="0">
     <w:nsid w:val="7F291C01"/>
     <w:multiLevelType w:val="hybridMultilevel"/>
     <w:tmpl w:val="19B0EB20"/>
@@ -7568,132 +7859,135 @@
       </w:rPr>
     </w:lvl>
   </w:abstractNum>
-  <w:num w:numId="1">
+  <w:num w:numId="1" w16cid:durableId="1609853875">
     <w:abstractNumId w:val="3"/>
   </w:num>
-  <w:num w:numId="2">
+  <w:num w:numId="2" w16cid:durableId="1143695439">
     <w:abstractNumId w:val="8"/>
   </w:num>
-  <w:num w:numId="3">
+  <w:num w:numId="3" w16cid:durableId="1675693104">
     <w:abstractNumId w:val="12"/>
   </w:num>
-  <w:num w:numId="4">
+  <w:num w:numId="4" w16cid:durableId="2054191387">
     <w:abstractNumId w:val="28"/>
   </w:num>
-  <w:num w:numId="5">
+  <w:num w:numId="5" w16cid:durableId="732434166">
     <w:abstractNumId w:val="30"/>
   </w:num>
-  <w:num w:numId="6">
+  <w:num w:numId="6" w16cid:durableId="985429111">
     <w:abstractNumId w:val="4"/>
   </w:num>
-  <w:num w:numId="7">
+  <w:num w:numId="7" w16cid:durableId="90781981">
     <w:abstractNumId w:val="11"/>
   </w:num>
-  <w:num w:numId="8">
+  <w:num w:numId="8" w16cid:durableId="1134297214">
     <w:abstractNumId w:val="19"/>
   </w:num>
-  <w:num w:numId="9">
+  <w:num w:numId="9" w16cid:durableId="49574978">
     <w:abstractNumId w:val="15"/>
   </w:num>
-  <w:num w:numId="10">
+  <w:num w:numId="10" w16cid:durableId="1170873963">
     <w:abstractNumId w:val="9"/>
   </w:num>
-  <w:num w:numId="11">
+  <w:num w:numId="11" w16cid:durableId="1131900435">
     <w:abstractNumId w:val="24"/>
   </w:num>
-  <w:num w:numId="12">
+  <w:num w:numId="12" w16cid:durableId="1756782824">
+    <w:abstractNumId w:val="36"/>
+  </w:num>
+  <w:num w:numId="13" w16cid:durableId="1395812603">
+    <w:abstractNumId w:val="29"/>
+  </w:num>
+  <w:num w:numId="14" w16cid:durableId="1954053021">
+    <w:abstractNumId w:val="1"/>
+  </w:num>
+  <w:num w:numId="15" w16cid:durableId="1008211370">
+    <w:abstractNumId w:val="37"/>
+  </w:num>
+  <w:num w:numId="16" w16cid:durableId="1281912311">
+    <w:abstractNumId w:val="21"/>
+  </w:num>
+  <w:num w:numId="17" w16cid:durableId="68507108">
+    <w:abstractNumId w:val="17"/>
+  </w:num>
+  <w:num w:numId="18" w16cid:durableId="2145417074">
+    <w:abstractNumId w:val="31"/>
+  </w:num>
+  <w:num w:numId="19" w16cid:durableId="1280146840">
+    <w:abstractNumId w:val="10"/>
+  </w:num>
+  <w:num w:numId="20" w16cid:durableId="326835295">
+    <w:abstractNumId w:val="40"/>
+  </w:num>
+  <w:num w:numId="21" w16cid:durableId="1100251123">
     <w:abstractNumId w:val="35"/>
   </w:num>
-  <w:num w:numId="13">
-    <w:abstractNumId w:val="29"/>
+  <w:num w:numId="22" w16cid:durableId="1960918786">
+    <w:abstractNumId w:val="13"/>
   </w:num>
-  <w:num w:numId="14">
-    <w:abstractNumId w:val="1"/>
+  <w:num w:numId="23" w16cid:durableId="340207369">
+    <w:abstractNumId w:val="14"/>
   </w:num>
-  <w:num w:numId="15">
-    <w:abstractNumId w:val="36"/>
+  <w:num w:numId="24" w16cid:durableId="475224178">
+    <w:abstractNumId w:val="5"/>
   </w:num>
-  <w:num w:numId="16">
-    <w:abstractNumId w:val="21"/>
+  <w:num w:numId="25" w16cid:durableId="878859140">
+    <w:abstractNumId w:val="16"/>
   </w:num>
-  <w:num w:numId="17">
-    <w:abstractNumId w:val="17"/>
+  <w:num w:numId="26" w16cid:durableId="1069621918">
+    <w:abstractNumId w:val="20"/>
   </w:num>
-  <w:num w:numId="18">
-    <w:abstractNumId w:val="31"/>
+  <w:num w:numId="27" w16cid:durableId="481118728">
+    <w:abstractNumId w:val="23"/>
   </w:num>
-  <w:num w:numId="19">
-    <w:abstractNumId w:val="10"/>
+  <w:num w:numId="28" w16cid:durableId="1209416983">
+    <w:abstractNumId w:val="0"/>
   </w:num>
-  <w:num w:numId="20">
+  <w:num w:numId="29" w16cid:durableId="1688633334">
+    <w:abstractNumId w:val="18"/>
+  </w:num>
+  <w:num w:numId="30" w16cid:durableId="353457449">
+    <w:abstractNumId w:val="22"/>
+  </w:num>
+  <w:num w:numId="31" w16cid:durableId="330957765">
+    <w:abstractNumId w:val="2"/>
+  </w:num>
+  <w:num w:numId="32" w16cid:durableId="1255364479">
+    <w:abstractNumId w:val="7"/>
+  </w:num>
+  <w:num w:numId="33" w16cid:durableId="1505437363">
+    <w:abstractNumId w:val="32"/>
+  </w:num>
+  <w:num w:numId="34" w16cid:durableId="779303613">
     <w:abstractNumId w:val="39"/>
   </w:num>
-  <w:num w:numId="21">
-    <w:abstractNumId w:val="34"/>
+  <w:num w:numId="35" w16cid:durableId="181476226">
+    <w:abstractNumId w:val="6"/>
   </w:num>
-  <w:num w:numId="22">
-    <w:abstractNumId w:val="13"/>
+  <w:num w:numId="36" w16cid:durableId="1658999064">
+    <w:abstractNumId w:val="25"/>
   </w:num>
-  <w:num w:numId="23">
-    <w:abstractNumId w:val="14"/>
-  </w:num>
-  <w:num w:numId="24">
-    <w:abstractNumId w:val="5"/>
-  </w:num>
-  <w:num w:numId="25">
-    <w:abstractNumId w:val="16"/>
-  </w:num>
-  <w:num w:numId="26">
-    <w:abstractNumId w:val="20"/>
-  </w:num>
-  <w:num w:numId="27">
-    <w:abstractNumId w:val="23"/>
-  </w:num>
-  <w:num w:numId="28">
-    <w:abstractNumId w:val="0"/>
-  </w:num>
-  <w:num w:numId="29">
-    <w:abstractNumId w:val="18"/>
-  </w:num>
-  <w:num w:numId="30">
-    <w:abstractNumId w:val="22"/>
-  </w:num>
-  <w:num w:numId="31">
-    <w:abstractNumId w:val="2"/>
-  </w:num>
-  <w:num w:numId="32">
-    <w:abstractNumId w:val="7"/>
-  </w:num>
-  <w:num w:numId="33">
-    <w:abstractNumId w:val="32"/>
-  </w:num>
-  <w:num w:numId="34">
+  <w:num w:numId="37" w16cid:durableId="1099834270">
     <w:abstractNumId w:val="38"/>
   </w:num>
-  <w:num w:numId="35">
-    <w:abstractNumId w:val="6"/>
-  </w:num>
-  <w:num w:numId="36">
-    <w:abstractNumId w:val="25"/>
-  </w:num>
-  <w:num w:numId="37">
-    <w:abstractNumId w:val="37"/>
-  </w:num>
-  <w:num w:numId="38">
+  <w:num w:numId="38" w16cid:durableId="1138453641">
     <w:abstractNumId w:val="27"/>
   </w:num>
-  <w:num w:numId="39">
+  <w:num w:numId="39" w16cid:durableId="607280201">
     <w:abstractNumId w:val="26"/>
   </w:num>
-  <w:num w:numId="40">
+  <w:num w:numId="40" w16cid:durableId="1050614526">
     <w:abstractNumId w:val="33"/>
+  </w:num>
+  <w:num w:numId="41" w16cid:durableId="1238128452">
+    <w:abstractNumId w:val="34"/>
   </w:num>
   <w:numIdMacAtCleanup w:val="18"/>
 </w:numbering>
 </file>
 
 <file path=word/styles.xml><?xml version="1.0" encoding="utf-8"?>
-<w:styles xmlns:mc="http://schemas.openxmlformats.org/markup-compatibility/2006" xmlns:r="http://schemas.openxmlformats.org/officeDocument/2006/relationships" xmlns:w="http://schemas.openxmlformats.org/wordprocessingml/2006/main" xmlns:w14="http://schemas.microsoft.com/office/word/2010/wordml" xmlns:w15="http://schemas.microsoft.com/office/word/2012/wordml" xmlns:w16se="http://schemas.microsoft.com/office/word/2015/wordml/symex" mc:Ignorable="w14 w15 w16se">
+<w:styles xmlns:mc="http://schemas.openxmlformats.org/markup-compatibility/2006" xmlns:r="http://schemas.openxmlformats.org/officeDocument/2006/relationships" xmlns:w="http://schemas.openxmlformats.org/wordprocessingml/2006/main" xmlns:w14="http://schemas.microsoft.com/office/word/2010/wordml" xmlns:w15="http://schemas.microsoft.com/office/word/2012/wordml" xmlns:w16cex="http://schemas.microsoft.com/office/word/2018/wordml/cex" xmlns:w16cid="http://schemas.microsoft.com/office/word/2016/wordml/cid" xmlns:w16="http://schemas.microsoft.com/office/word/2018/wordml" xmlns:w16du="http://schemas.microsoft.com/office/word/2023/wordml/word16du" xmlns:w16sdtdh="http://schemas.microsoft.com/office/word/2020/wordml/sdtdatahash" xmlns:w16sdtfl="http://schemas.microsoft.com/office/word/2024/wordml/sdtformatlock" xmlns:w16se="http://schemas.microsoft.com/office/word/2015/wordml/symex" mc:Ignorable="w14 w15 w16se w16cid w16 w16cex w16sdtdh w16sdtfl w16du">
   <w:docDefaults>
     <w:rPrDefault>
       <w:rPr>
@@ -7709,7 +8003,7 @@
       </w:pPr>
     </w:pPrDefault>
   </w:docDefaults>
-  <w:latentStyles w:defLockedState="0" w:defUIPriority="99" w:defSemiHidden="0" w:defUnhideWhenUsed="0" w:defQFormat="0" w:count="371">
+  <w:latentStyles w:defLockedState="0" w:defUIPriority="99" w:defSemiHidden="0" w:defUnhideWhenUsed="0" w:defQFormat="0" w:count="376">
     <w:lsdException w:name="Normal" w:uiPriority="0" w:qFormat="1"/>
     <w:lsdException w:name="heading 1" w:uiPriority="9" w:qFormat="1"/>
     <w:lsdException w:name="heading 2" w:semiHidden="1" w:uiPriority="9" w:unhideWhenUsed="1" w:qFormat="1"/>
@@ -8081,6 +8375,11 @@
     <w:lsdException w:name="List Table 5 Dark Accent 6" w:uiPriority="50"/>
     <w:lsdException w:name="List Table 6 Colorful Accent 6" w:uiPriority="51"/>
     <w:lsdException w:name="List Table 7 Colorful Accent 6" w:uiPriority="52"/>
+    <w:lsdException w:name="Mention" w:semiHidden="1" w:unhideWhenUsed="1"/>
+    <w:lsdException w:name="Smart Hyperlink" w:semiHidden="1" w:unhideWhenUsed="1"/>
+    <w:lsdException w:name="Hashtag" w:semiHidden="1" w:unhideWhenUsed="1"/>
+    <w:lsdException w:name="Unresolved Mention" w:semiHidden="1" w:unhideWhenUsed="1"/>
+    <w:lsdException w:name="Smart Link" w:semiHidden="1" w:unhideWhenUsed="1"/>
   </w:latentStyles>
   <w:style w:type="paragraph" w:default="1" w:styleId="Normal">
     <w:name w:val="Normal"/>
@@ -9064,7 +9363,7 @@
       <w:szCs w:val="24"/>
     </w:rPr>
   </w:style>
-  <w:style w:type="table" w:styleId="Cuadrculadetablaclara">
+  <w:style w:type="table" w:styleId="Tablaconcuadrculaclara">
     <w:name w:val="Grid Table Light"/>
     <w:basedOn w:val="Tablanormal"/>
     <w:uiPriority w:val="40"/>
@@ -9086,7 +9385,7 @@
   <w:style w:type="table" w:customStyle="1" w:styleId="Cuadrculadetablaclara1">
     <w:name w:val="Cuadrícula de tabla clara1"/>
     <w:basedOn w:val="Tablanormal"/>
-    <w:next w:val="Cuadrculadetablaclara"/>
+    <w:next w:val="Tablaconcuadrculaclara"/>
     <w:uiPriority w:val="40"/>
     <w:rsid w:val="00943DF1"/>
     <w:pPr>
@@ -9139,532 +9438,6 @@
     </w:rPr>
   </w:style>
 </w:styles>
-</file>
-
-<file path=word/glossary/document.xml><?xml version="1.0" encoding="utf-8"?>
-<w:glossaryDocument xmlns:wpc="http://schemas.microsoft.com/office/word/2010/wordprocessingCanvas" xmlns:cx="http://schemas.microsoft.com/office/drawing/2014/chartex" xmlns:mc="http://schemas.openxmlformats.org/markup-compatibility/2006" xmlns:o="urn:schemas-microsoft-com:office:office" xmlns:r="http://schemas.openxmlformats.org/officeDocument/2006/relationships" xmlns:m="http://schemas.openxmlformats.org/officeDocument/2006/math" xmlns:v="urn:schemas-microsoft-com:vml" xmlns:wp14="http://schemas.microsoft.com/office/word/2010/wordprocessingDrawing" xmlns:wp="http://schemas.openxmlformats.org/drawingml/2006/wordprocessingDrawing" xmlns:w10="urn:schemas-microsoft-com:office:word" xmlns:w="http://schemas.openxmlformats.org/wordprocessingml/2006/main" xmlns:w14="http://schemas.microsoft.com/office/word/2010/wordml" xmlns:w15="http://schemas.microsoft.com/office/word/2012/wordml" xmlns:w16se="http://schemas.microsoft.com/office/word/2015/wordml/symex" xmlns:wpg="http://schemas.microsoft.com/office/word/2010/wordprocessingGroup" xmlns:wpi="http://schemas.microsoft.com/office/word/2010/wordprocessingInk" xmlns:wne="http://schemas.microsoft.com/office/word/2006/wordml" xmlns:wps="http://schemas.microsoft.com/office/word/2010/wordprocessingShape" mc:Ignorable="w14 w15 w16se wp14"/>
-</file>
-
-<file path=word/glossary/fontTable.xml><?xml version="1.0" encoding="utf-8"?>
-<w:fonts xmlns:mc="http://schemas.openxmlformats.org/markup-compatibility/2006" xmlns:r="http://schemas.openxmlformats.org/officeDocument/2006/relationships" xmlns:w="http://schemas.openxmlformats.org/wordprocessingml/2006/main" xmlns:w14="http://schemas.microsoft.com/office/word/2010/wordml" xmlns:w15="http://schemas.microsoft.com/office/word/2012/wordml" xmlns:w16se="http://schemas.microsoft.com/office/word/2015/wordml/symex" mc:Ignorable="w14 w15 w16se">
-  <w:font w:name="Calibri">
-    <w:panose1 w:val="020F0502020204030204"/>
-    <w:charset w:val="00"/>
-    <w:family w:val="swiss"/>
-    <w:pitch w:val="variable"/>
-    <w:sig w:usb0="E4002EFF" w:usb1="C000247B" w:usb2="00000009" w:usb3="00000000" w:csb0="000001FF" w:csb1="00000000"/>
-  </w:font>
-  <w:font w:name="Times New Roman">
-    <w:panose1 w:val="02020603050405020304"/>
-    <w:charset w:val="00"/>
-    <w:family w:val="roman"/>
-    <w:pitch w:val="variable"/>
-    <w:sig w:usb0="E0002EFF" w:usb1="C000785B" w:usb2="00000009" w:usb3="00000000" w:csb0="000001FF" w:csb1="00000000"/>
-  </w:font>
-  <w:font w:name="Courier New">
-    <w:panose1 w:val="02070309020205020404"/>
-    <w:charset w:val="00"/>
-    <w:family w:val="modern"/>
-    <w:pitch w:val="fixed"/>
-    <w:sig w:usb0="E0002EFF" w:usb1="C0007843" w:usb2="00000009" w:usb3="00000000" w:csb0="000001FF" w:csb1="00000000"/>
-  </w:font>
-  <w:font w:name="Wingdings">
-    <w:panose1 w:val="05000000000000000000"/>
-    <w:charset w:val="02"/>
-    <w:family w:val="auto"/>
-    <w:pitch w:val="variable"/>
-    <w:sig w:usb0="00000000" w:usb1="10000000" w:usb2="00000000" w:usb3="00000000" w:csb0="80000000" w:csb1="00000000"/>
-  </w:font>
-  <w:font w:name="Symbol">
-    <w:panose1 w:val="05050102010706020507"/>
-    <w:charset w:val="02"/>
-    <w:family w:val="roman"/>
-    <w:pitch w:val="variable"/>
-    <w:sig w:usb0="00000000" w:usb1="10000000" w:usb2="00000000" w:usb3="00000000" w:csb0="80000000" w:csb1="00000000"/>
-  </w:font>
-  <w:font w:name="Calibri Light">
-    <w:panose1 w:val="020F0302020204030204"/>
-    <w:charset w:val="00"/>
-    <w:family w:val="swiss"/>
-    <w:pitch w:val="variable"/>
-    <w:sig w:usb0="E4002EFF" w:usb1="C000247B" w:usb2="00000009" w:usb3="00000000" w:csb0="000001FF" w:csb1="00000000"/>
-  </w:font>
-  <w:font w:name="Segoe UI">
-    <w:panose1 w:val="020B0502040204020203"/>
-    <w:charset w:val="00"/>
-    <w:family w:val="swiss"/>
-    <w:pitch w:val="variable"/>
-    <w:sig w:usb0="E4002EFF" w:usb1="C000E47F" w:usb2="00000009" w:usb3="00000000" w:csb0="000001FF" w:csb1="00000000"/>
-  </w:font>
-  <w:font w:name="Century Gothic">
-    <w:panose1 w:val="020B0502020202020204"/>
-    <w:charset w:val="00"/>
-    <w:family w:val="swiss"/>
-    <w:pitch w:val="variable"/>
-    <w:sig w:usb0="00000287" w:usb1="00000000" w:usb2="00000000" w:usb3="00000000" w:csb0="0000009F" w:csb1="00000000"/>
-  </w:font>
-</w:fonts>
-</file>
-
-<file path=word/glossary/settings.xml><?xml version="1.0" encoding="utf-8"?>
-<w:settings xmlns:mc="http://schemas.openxmlformats.org/markup-compatibility/2006" xmlns:o="urn:schemas-microsoft-com:office:office" xmlns:r="http://schemas.openxmlformats.org/officeDocument/2006/relationships" xmlns:m="http://schemas.openxmlformats.org/officeDocument/2006/math" xmlns:v="urn:schemas-microsoft-com:vml" xmlns:w10="urn:schemas-microsoft-com:office:word" xmlns:w="http://schemas.openxmlformats.org/wordprocessingml/2006/main" xmlns:w14="http://schemas.microsoft.com/office/word/2010/wordml" xmlns:w15="http://schemas.microsoft.com/office/word/2012/wordml" xmlns:w16se="http://schemas.microsoft.com/office/word/2015/wordml/symex" xmlns:sl="http://schemas.openxmlformats.org/schemaLibrary/2006/main" mc:Ignorable="w14 w15 w16se">
-  <w:defaultTabStop w:val="708"/>
-  <w:hyphenationZone w:val="425"/>
-  <w:characterSpacingControl w:val="doNotCompress"/>
-  <w:compat>
-    <w:useFELayout/>
-    <w:compatSetting w:name="compatibilityMode" w:uri="http://schemas.microsoft.com/office/word" w:val="12"/>
-  </w:compat>
-  <w:rsids>
-    <w:rsidRoot w:val="004A7892"/>
-    <w:rsid w:val="004A7892"/>
-  </w:rsids>
-  <m:mathPr>
-    <m:mathFont m:val="Cambria Math"/>
-    <m:brkBin m:val="before"/>
-    <m:brkBinSub m:val="--"/>
-    <m:smallFrac m:val="0"/>
-    <m:dispDef/>
-    <m:lMargin m:val="0"/>
-    <m:rMargin m:val="0"/>
-    <m:defJc m:val="centerGroup"/>
-    <m:wrapIndent m:val="1440"/>
-    <m:intLim m:val="subSup"/>
-    <m:naryLim m:val="undOvr"/>
-  </m:mathPr>
-  <w:themeFontLang w:val="es-CL"/>
-  <w:clrSchemeMapping w:bg1="light1" w:t1="dark1" w:bg2="light2" w:t2="dark2" w:accent1="accent1" w:accent2="accent2" w:accent3="accent3" w:accent4="accent4" w:accent5="accent5" w:accent6="accent6" w:hyperlink="hyperlink" w:followedHyperlink="followedHyperlink"/>
-  <w:decimalSymbol w:val=","/>
-  <w:listSeparator w:val=";"/>
-</w:settings>
-</file>
-
-<file path=word/glossary/styles.xml><?xml version="1.0" encoding="utf-8"?>
-<w:styles xmlns:mc="http://schemas.openxmlformats.org/markup-compatibility/2006" xmlns:r="http://schemas.openxmlformats.org/officeDocument/2006/relationships" xmlns:w="http://schemas.openxmlformats.org/wordprocessingml/2006/main" xmlns:w14="http://schemas.microsoft.com/office/word/2010/wordml" xmlns:w15="http://schemas.microsoft.com/office/word/2012/wordml" xmlns:w16se="http://schemas.microsoft.com/office/word/2015/wordml/symex" mc:Ignorable="w14 w15 w16se">
-  <w:docDefaults>
-    <w:rPrDefault>
-      <w:rPr>
-        <w:rFonts w:asciiTheme="minorHAnsi" w:eastAsiaTheme="minorEastAsia" w:hAnsiTheme="minorHAnsi" w:cstheme="minorBidi"/>
-        <w:sz w:val="22"/>
-        <w:szCs w:val="22"/>
-        <w:lang w:val="es-CL" w:eastAsia="es-CL" w:bidi="ar-SA"/>
-      </w:rPr>
-    </w:rPrDefault>
-    <w:pPrDefault>
-      <w:pPr>
-        <w:spacing w:after="160" w:line="259" w:lineRule="auto"/>
-      </w:pPr>
-    </w:pPrDefault>
-  </w:docDefaults>
-  <w:latentStyles w:defLockedState="0" w:defUIPriority="99" w:defSemiHidden="0" w:defUnhideWhenUsed="0" w:defQFormat="0" w:count="371">
-    <w:lsdException w:name="Normal" w:uiPriority="0" w:qFormat="1"/>
-    <w:lsdException w:name="heading 1" w:uiPriority="9" w:qFormat="1"/>
-    <w:lsdException w:name="heading 2" w:semiHidden="1" w:uiPriority="9" w:unhideWhenUsed="1" w:qFormat="1"/>
-    <w:lsdException w:name="heading 3" w:semiHidden="1" w:uiPriority="9" w:unhideWhenUsed="1" w:qFormat="1"/>
-    <w:lsdException w:name="heading 4" w:semiHidden="1" w:uiPriority="9" w:unhideWhenUsed="1" w:qFormat="1"/>
-    <w:lsdException w:name="heading 5" w:semiHidden="1" w:uiPriority="9" w:unhideWhenUsed="1" w:qFormat="1"/>
-    <w:lsdException w:name="heading 6" w:semiHidden="1" w:uiPriority="9" w:unhideWhenUsed="1" w:qFormat="1"/>
-    <w:lsdException w:name="heading 7" w:semiHidden="1" w:uiPriority="9" w:unhideWhenUsed="1" w:qFormat="1"/>
-    <w:lsdException w:name="heading 8" w:semiHidden="1" w:uiPriority="9" w:unhideWhenUsed="1" w:qFormat="1"/>
-    <w:lsdException w:name="heading 9" w:semiHidden="1" w:uiPriority="9" w:unhideWhenUsed="1" w:qFormat="1"/>
-    <w:lsdException w:name="index 1" w:semiHidden="1" w:unhideWhenUsed="1"/>
-    <w:lsdException w:name="index 2" w:semiHidden="1" w:unhideWhenUsed="1"/>
-    <w:lsdException w:name="index 3" w:semiHidden="1" w:unhideWhenUsed="1"/>
-    <w:lsdException w:name="index 4" w:semiHidden="1" w:unhideWhenUsed="1"/>
-    <w:lsdException w:name="index 5" w:semiHidden="1" w:unhideWhenUsed="1"/>
-    <w:lsdException w:name="index 6" w:semiHidden="1" w:unhideWhenUsed="1"/>
-    <w:lsdException w:name="index 7" w:semiHidden="1" w:unhideWhenUsed="1"/>
-    <w:lsdException w:name="index 8" w:semiHidden="1" w:unhideWhenUsed="1"/>
-    <w:lsdException w:name="index 9" w:semiHidden="1" w:unhideWhenUsed="1"/>
-    <w:lsdException w:name="toc 1" w:semiHidden="1" w:uiPriority="39" w:unhideWhenUsed="1"/>
-    <w:lsdException w:name="toc 2" w:semiHidden="1" w:uiPriority="39" w:unhideWhenUsed="1"/>
-    <w:lsdException w:name="toc 3" w:semiHidden="1" w:uiPriority="39" w:unhideWhenUsed="1"/>
-    <w:lsdException w:name="toc 4" w:semiHidden="1" w:uiPriority="39" w:unhideWhenUsed="1"/>
-    <w:lsdException w:name="toc 5" w:semiHidden="1" w:uiPriority="39" w:unhideWhenUsed="1"/>
-    <w:lsdException w:name="toc 6" w:semiHidden="1" w:uiPriority="39" w:unhideWhenUsed="1"/>
-    <w:lsdException w:name="toc 7" w:semiHidden="1" w:uiPriority="39" w:unhideWhenUsed="1"/>
-    <w:lsdException w:name="toc 8" w:semiHidden="1" w:uiPriority="39" w:unhideWhenUsed="1"/>
-    <w:lsdException w:name="toc 9" w:semiHidden="1" w:uiPriority="39" w:unhideWhenUsed="1"/>
-    <w:lsdException w:name="Normal Indent" w:semiHidden="1" w:unhideWhenUsed="1"/>
-    <w:lsdException w:name="footnote text" w:semiHidden="1" w:unhideWhenUsed="1"/>
-    <w:lsdException w:name="annotation text" w:semiHidden="1" w:unhideWhenUsed="1"/>
-    <w:lsdException w:name="header" w:semiHidden="1" w:unhideWhenUsed="1"/>
-    <w:lsdException w:name="footer" w:semiHidden="1" w:unhideWhenUsed="1"/>
-    <w:lsdException w:name="index heading" w:semiHidden="1" w:unhideWhenUsed="1"/>
-    <w:lsdException w:name="caption" w:semiHidden="1" w:uiPriority="35" w:unhideWhenUsed="1" w:qFormat="1"/>
-    <w:lsdException w:name="table of figures" w:semiHidden="1" w:unhideWhenUsed="1"/>
-    <w:lsdException w:name="envelope address" w:semiHidden="1" w:unhideWhenUsed="1"/>
-    <w:lsdException w:name="envelope return" w:semiHidden="1" w:unhideWhenUsed="1"/>
-    <w:lsdException w:name="footnote reference" w:semiHidden="1" w:unhideWhenUsed="1"/>
-    <w:lsdException w:name="annotation reference" w:semiHidden="1" w:unhideWhenUsed="1"/>
-    <w:lsdException w:name="line number" w:semiHidden="1" w:unhideWhenUsed="1"/>
-    <w:lsdException w:name="page number" w:semiHidden="1" w:unhideWhenUsed="1"/>
-    <w:lsdException w:name="endnote reference" w:semiHidden="1" w:unhideWhenUsed="1"/>
-    <w:lsdException w:name="endnote text" w:semiHidden="1" w:unhideWhenUsed="1"/>
-    <w:lsdException w:name="table of authorities" w:semiHidden="1" w:unhideWhenUsed="1"/>
-    <w:lsdException w:name="macro" w:semiHidden="1" w:unhideWhenUsed="1"/>
-    <w:lsdException w:name="toa heading" w:semiHidden="1" w:unhideWhenUsed="1"/>
-    <w:lsdException w:name="List" w:semiHidden="1" w:unhideWhenUsed="1"/>
-    <w:lsdException w:name="List Bullet" w:semiHidden="1" w:unhideWhenUsed="1"/>
-    <w:lsdException w:name="List Number" w:semiHidden="1" w:unhideWhenUsed="1"/>
-    <w:lsdException w:name="List 2" w:semiHidden="1" w:unhideWhenUsed="1"/>
-    <w:lsdException w:name="List 3" w:semiHidden="1" w:unhideWhenUsed="1"/>
-    <w:lsdException w:name="List 4" w:semiHidden="1" w:unhideWhenUsed="1"/>
-    <w:lsdException w:name="List 5" w:semiHidden="1" w:unhideWhenUsed="1"/>
-    <w:lsdException w:name="List Bullet 2" w:semiHidden="1" w:unhideWhenUsed="1"/>
-    <w:lsdException w:name="List Bullet 3" w:semiHidden="1" w:unhideWhenUsed="1"/>
-    <w:lsdException w:name="List Bullet 4" w:semiHidden="1" w:unhideWhenUsed="1"/>
-    <w:lsdException w:name="List Bullet 5" w:semiHidden="1" w:unhideWhenUsed="1"/>
-    <w:lsdException w:name="List Number 2" w:semiHidden="1" w:unhideWhenUsed="1"/>
-    <w:lsdException w:name="List Number 3" w:semiHidden="1" w:unhideWhenUsed="1"/>
-    <w:lsdException w:name="List Number 4" w:semiHidden="1" w:unhideWhenUsed="1"/>
-    <w:lsdException w:name="List Number 5" w:semiHidden="1" w:unhideWhenUsed="1"/>
-    <w:lsdException w:name="Title" w:uiPriority="10" w:qFormat="1"/>
-    <w:lsdException w:name="Closing" w:semiHidden="1" w:unhideWhenUsed="1"/>
-    <w:lsdException w:name="Signature" w:semiHidden="1" w:unhideWhenUsed="1"/>
-    <w:lsdException w:name="Default Paragraph Font" w:semiHidden="1" w:uiPriority="1" w:unhideWhenUsed="1"/>
-    <w:lsdException w:name="Body Text" w:semiHidden="1" w:unhideWhenUsed="1"/>
-    <w:lsdException w:name="Body Text Indent" w:semiHidden="1" w:unhideWhenUsed="1"/>
-    <w:lsdException w:name="List Continue" w:semiHidden="1" w:unhideWhenUsed="1"/>
-    <w:lsdException w:name="List Continue 2" w:semiHidden="1" w:unhideWhenUsed="1"/>
-    <w:lsdException w:name="List Continue 3" w:semiHidden="1" w:unhideWhenUsed="1"/>
-    <w:lsdException w:name="List Continue 4" w:semiHidden="1" w:unhideWhenUsed="1"/>
-    <w:lsdException w:name="List Continue 5" w:semiHidden="1" w:unhideWhenUsed="1"/>
-    <w:lsdException w:name="Message Header" w:semiHidden="1" w:unhideWhenUsed="1"/>
-    <w:lsdException w:name="Subtitle" w:uiPriority="11" w:qFormat="1"/>
-    <w:lsdException w:name="Salutation" w:semiHidden="1" w:unhideWhenUsed="1"/>
-    <w:lsdException w:name="Date" w:semiHidden="1" w:unhideWhenUsed="1"/>
-    <w:lsdException w:name="Body Text First Indent" w:semiHidden="1" w:unhideWhenUsed="1"/>
-    <w:lsdException w:name="Body Text First Indent 2" w:semiHidden="1" w:unhideWhenUsed="1"/>
-    <w:lsdException w:name="Note Heading" w:semiHidden="1" w:unhideWhenUsed="1"/>
-    <w:lsdException w:name="Body Text 2" w:semiHidden="1" w:unhideWhenUsed="1"/>
-    <w:lsdException w:name="Body Text 3" w:semiHidden="1" w:unhideWhenUsed="1"/>
-    <w:lsdException w:name="Body Text Indent 2" w:semiHidden="1" w:unhideWhenUsed="1"/>
-    <w:lsdException w:name="Body Text Indent 3" w:semiHidden="1" w:unhideWhenUsed="1"/>
-    <w:lsdException w:name="Block Text" w:semiHidden="1" w:unhideWhenUsed="1"/>
-    <w:lsdException w:name="Hyperlink" w:semiHidden="1" w:unhideWhenUsed="1"/>
-    <w:lsdException w:name="FollowedHyperlink" w:semiHidden="1" w:unhideWhenUsed="1"/>
-    <w:lsdException w:name="Strong" w:uiPriority="22" w:qFormat="1"/>
-    <w:lsdException w:name="Emphasis" w:uiPriority="20" w:qFormat="1"/>
-    <w:lsdException w:name="Document Map" w:semiHidden="1" w:unhideWhenUsed="1"/>
-    <w:lsdException w:name="Plain Text" w:semiHidden="1" w:unhideWhenUsed="1"/>
-    <w:lsdException w:name="E-mail Signature" w:semiHidden="1" w:unhideWhenUsed="1"/>
-    <w:lsdException w:name="HTML Top of Form" w:semiHidden="1" w:unhideWhenUsed="1"/>
-    <w:lsdException w:name="HTML Bottom of Form" w:semiHidden="1" w:unhideWhenUsed="1"/>
-    <w:lsdException w:name="Normal (Web)" w:semiHidden="1" w:unhideWhenUsed="1"/>
-    <w:lsdException w:name="HTML Acronym" w:semiHidden="1" w:unhideWhenUsed="1"/>
-    <w:lsdException w:name="HTML Address" w:semiHidden="1" w:unhideWhenUsed="1"/>
-    <w:lsdException w:name="HTML Cite" w:semiHidden="1" w:unhideWhenUsed="1"/>
-    <w:lsdException w:name="HTML Code" w:semiHidden="1" w:unhideWhenUsed="1"/>
-    <w:lsdException w:name="HTML Definition" w:semiHidden="1" w:unhideWhenUsed="1"/>
-    <w:lsdException w:name="HTML Keyboard" w:semiHidden="1" w:unhideWhenUsed="1"/>
-    <w:lsdException w:name="HTML Preformatted" w:semiHidden="1" w:unhideWhenUsed="1"/>
-    <w:lsdException w:name="HTML Sample" w:semiHidden="1" w:unhideWhenUsed="1"/>
-    <w:lsdException w:name="HTML Typewriter" w:semiHidden="1" w:unhideWhenUsed="1"/>
-    <w:lsdException w:name="HTML Variable" w:semiHidden="1" w:unhideWhenUsed="1"/>
-    <w:lsdException w:name="Normal Table" w:semiHidden="1" w:unhideWhenUsed="1"/>
-    <w:lsdException w:name="annotation subject" w:semiHidden="1" w:unhideWhenUsed="1"/>
-    <w:lsdException w:name="No List" w:semiHidden="1" w:unhideWhenUsed="1"/>
-    <w:lsdException w:name="Outline List 1" w:semiHidden="1" w:unhideWhenUsed="1"/>
-    <w:lsdException w:name="Outline List 2" w:semiHidden="1" w:unhideWhenUsed="1"/>
-    <w:lsdException w:name="Outline List 3" w:semiHidden="1" w:unhideWhenUsed="1"/>
-    <w:lsdException w:name="Table Simple 1" w:semiHidden="1" w:unhideWhenUsed="1"/>
-    <w:lsdException w:name="Table Simple 2" w:semiHidden="1" w:unhideWhenUsed="1"/>
-    <w:lsdException w:name="Table Simple 3" w:semiHidden="1" w:unhideWhenUsed="1"/>
-    <w:lsdException w:name="Table Classic 1" w:semiHidden="1" w:unhideWhenUsed="1"/>
-    <w:lsdException w:name="Table Classic 2" w:semiHidden="1" w:unhideWhenUsed="1"/>
-    <w:lsdException w:name="Table Classic 3" w:semiHidden="1" w:unhideWhenUsed="1"/>
-    <w:lsdException w:name="Table Classic 4" w:semiHidden="1" w:unhideWhenUsed="1"/>
-    <w:lsdException w:name="Table Colorful 1" w:semiHidden="1" w:unhideWhenUsed="1"/>
-    <w:lsdException w:name="Table Colorful 2" w:semiHidden="1" w:unhideWhenUsed="1"/>
-    <w:lsdException w:name="Table Colorful 3" w:semiHidden="1" w:unhideWhenUsed="1"/>
-    <w:lsdException w:name="Table Columns 1" w:semiHidden="1" w:unhideWhenUsed="1"/>
-    <w:lsdException w:name="Table Columns 2" w:semiHidden="1" w:unhideWhenUsed="1"/>
-    <w:lsdException w:name="Table Columns 3" w:semiHidden="1" w:unhideWhenUsed="1"/>
-    <w:lsdException w:name="Table Columns 4" w:semiHidden="1" w:unhideWhenUsed="1"/>
-    <w:lsdException w:name="Table Columns 5" w:semiHidden="1" w:unhideWhenUsed="1"/>
-    <w:lsdException w:name="Table Grid 1" w:semiHidden="1" w:unhideWhenUsed="1"/>
-    <w:lsdException w:name="Table Grid 2" w:semiHidden="1" w:unhideWhenUsed="1"/>
-    <w:lsdException w:name="Table Grid 3" w:semiHidden="1" w:unhideWhenUsed="1"/>
-    <w:lsdException w:name="Table Grid 4" w:semiHidden="1" w:unhideWhenUsed="1"/>
-    <w:lsdException w:name="Table Grid 5" w:semiHidden="1" w:unhideWhenUsed="1"/>
-    <w:lsdException w:name="Table Grid 6" w:semiHidden="1" w:unhideWhenUsed="1"/>
-    <w:lsdException w:name="Table Grid 7" w:semiHidden="1" w:unhideWhenUsed="1"/>
-    <w:lsdException w:name="Table Grid 8" w:semiHidden="1" w:unhideWhenUsed="1"/>
-    <w:lsdException w:name="Table List 1" w:semiHidden="1" w:unhideWhenUsed="1"/>
-    <w:lsdException w:name="Table List 2" w:semiHidden="1" w:unhideWhenUsed="1"/>
-    <w:lsdException w:name="Table List 3" w:semiHidden="1" w:unhideWhenUsed="1"/>
-    <w:lsdException w:name="Table List 4" w:semiHidden="1" w:unhideWhenUsed="1"/>
-    <w:lsdException w:name="Table List 5" w:semiHidden="1" w:unhideWhenUsed="1"/>
-    <w:lsdException w:name="Table List 6" w:semiHidden="1" w:unhideWhenUsed="1"/>
-    <w:lsdException w:name="Table List 7" w:semiHidden="1" w:unhideWhenUsed="1"/>
-    <w:lsdException w:name="Table List 8" w:semiHidden="1" w:unhideWhenUsed="1"/>
-    <w:lsdException w:name="Table 3D effects 1" w:semiHidden="1" w:unhideWhenUsed="1"/>
-    <w:lsdException w:name="Table 3D effects 2" w:semiHidden="1" w:unhideWhenUsed="1"/>
-    <w:lsdException w:name="Table 3D effects 3" w:semiHidden="1" w:unhideWhenUsed="1"/>
-    <w:lsdException w:name="Table Contemporary" w:semiHidden="1" w:unhideWhenUsed="1"/>
-    <w:lsdException w:name="Table Elegant" w:semiHidden="1" w:unhideWhenUsed="1"/>
-    <w:lsdException w:name="Table Professional" w:semiHidden="1" w:unhideWhenUsed="1"/>
-    <w:lsdException w:name="Table Subtle 1" w:semiHidden="1" w:unhideWhenUsed="1"/>
-    <w:lsdException w:name="Table Subtle 2" w:semiHidden="1" w:unhideWhenUsed="1"/>
-    <w:lsdException w:name="Table Web 1" w:semiHidden="1" w:unhideWhenUsed="1"/>
-    <w:lsdException w:name="Table Web 2" w:semiHidden="1" w:unhideWhenUsed="1"/>
-    <w:lsdException w:name="Table Web 3" w:semiHidden="1" w:unhideWhenUsed="1"/>
-    <w:lsdException w:name="Balloon Text" w:semiHidden="1" w:unhideWhenUsed="1"/>
-    <w:lsdException w:name="Table Grid" w:uiPriority="39"/>
-    <w:lsdException w:name="Table Theme" w:semiHidden="1" w:unhideWhenUsed="1"/>
-    <w:lsdException w:name="Placeholder Text" w:semiHidden="1"/>
-    <w:lsdException w:name="No Spacing" w:uiPriority="1" w:qFormat="1"/>
-    <w:lsdException w:name="Light Shading" w:uiPriority="60"/>
-    <w:lsdException w:name="Light List" w:uiPriority="61"/>
-    <w:lsdException w:name="Light Grid" w:uiPriority="62"/>
-    <w:lsdException w:name="Medium Shading 1" w:uiPriority="63"/>
-    <w:lsdException w:name="Medium Shading 2" w:uiPriority="64"/>
-    <w:lsdException w:name="Medium List 1" w:uiPriority="65"/>
-    <w:lsdException w:name="Medium List 2" w:uiPriority="66"/>
-    <w:lsdException w:name="Medium Grid 1" w:uiPriority="67"/>
-    <w:lsdException w:name="Medium Grid 2" w:uiPriority="68"/>
-    <w:lsdException w:name="Medium Grid 3" w:uiPriority="69"/>
-    <w:lsdException w:name="Dark List" w:uiPriority="70"/>
-    <w:lsdException w:name="Colorful Shading" w:uiPriority="71"/>
-    <w:lsdException w:name="Colorful List" w:uiPriority="72"/>
-    <w:lsdException w:name="Colorful Grid" w:uiPriority="73"/>
-    <w:lsdException w:name="Light Shading Accent 1" w:uiPriority="60"/>
-    <w:lsdException w:name="Light List Accent 1" w:uiPriority="61"/>
-    <w:lsdException w:name="Light Grid Accent 1" w:uiPriority="62"/>
-    <w:lsdException w:name="Medium Shading 1 Accent 1" w:uiPriority="63"/>
-    <w:lsdException w:name="Medium Shading 2 Accent 1" w:uiPriority="64"/>
-    <w:lsdException w:name="Medium List 1 Accent 1" w:uiPriority="65"/>
-    <w:lsdException w:name="Revision" w:semiHidden="1"/>
-    <w:lsdException w:name="List Paragraph" w:uiPriority="34" w:qFormat="1"/>
-    <w:lsdException w:name="Quote" w:uiPriority="29" w:qFormat="1"/>
-    <w:lsdException w:name="Intense Quote" w:uiPriority="30" w:qFormat="1"/>
-    <w:lsdException w:name="Medium List 2 Accent 1" w:uiPriority="66"/>
-    <w:lsdException w:name="Medium Grid 1 Accent 1" w:uiPriority="67"/>
-    <w:lsdException w:name="Medium Grid 2 Accent 1" w:uiPriority="68"/>
-    <w:lsdException w:name="Medium Grid 3 Accent 1" w:uiPriority="69"/>
-    <w:lsdException w:name="Dark List Accent 1" w:uiPriority="70"/>
-    <w:lsdException w:name="Colorful Shading Accent 1" w:uiPriority="71"/>
-    <w:lsdException w:name="Colorful List Accent 1" w:uiPriority="72"/>
-    <w:lsdException w:name="Colorful Grid Accent 1" w:uiPriority="73"/>
-    <w:lsdException w:name="Light Shading Accent 2" w:uiPriority="60"/>
-    <w:lsdException w:name="Light List Accent 2" w:uiPriority="61"/>
-    <w:lsdException w:name="Light Grid Accent 2" w:uiPriority="62"/>
-    <w:lsdException w:name="Medium Shading 1 Accent 2" w:uiPriority="63"/>
-    <w:lsdException w:name="Medium Shading 2 Accent 2" w:uiPriority="64"/>
-    <w:lsdException w:name="Medium List 1 Accent 2" w:uiPriority="65"/>
-    <w:lsdException w:name="Medium List 2 Accent 2" w:uiPriority="66"/>
-    <w:lsdException w:name="Medium Grid 1 Accent 2" w:uiPriority="67"/>
-    <w:lsdException w:name="Medium Grid 2 Accent 2" w:uiPriority="68"/>
-    <w:lsdException w:name="Medium Grid 3 Accent 2" w:uiPriority="69"/>
-    <w:lsdException w:name="Dark List Accent 2" w:uiPriority="70"/>
-    <w:lsdException w:name="Colorful Shading Accent 2" w:uiPriority="71"/>
-    <w:lsdException w:name="Colorful List Accent 2" w:uiPriority="72"/>
-    <w:lsdException w:name="Colorful Grid Accent 2" w:uiPriority="73"/>
-    <w:lsdException w:name="Light Shading Accent 3" w:uiPriority="60"/>
-    <w:lsdException w:name="Light List Accent 3" w:uiPriority="61"/>
-    <w:lsdException w:name="Light Grid Accent 3" w:uiPriority="62"/>
-    <w:lsdException w:name="Medium Shading 1 Accent 3" w:uiPriority="63"/>
-    <w:lsdException w:name="Medium Shading 2 Accent 3" w:uiPriority="64"/>
-    <w:lsdException w:name="Medium List 1 Accent 3" w:uiPriority="65"/>
-    <w:lsdException w:name="Medium List 2 Accent 3" w:uiPriority="66"/>
-    <w:lsdException w:name="Medium Grid 1 Accent 3" w:uiPriority="67"/>
-    <w:lsdException w:name="Medium Grid 2 Accent 3" w:uiPriority="68"/>
-    <w:lsdException w:name="Medium Grid 3 Accent 3" w:uiPriority="69"/>
-    <w:lsdException w:name="Dark List Accent 3" w:uiPriority="70"/>
-    <w:lsdException w:name="Colorful Shading Accent 3" w:uiPriority="71"/>
-    <w:lsdException w:name="Colorful List Accent 3" w:uiPriority="72"/>
-    <w:lsdException w:name="Colorful Grid Accent 3" w:uiPriority="73"/>
-    <w:lsdException w:name="Light Shading Accent 4" w:uiPriority="60"/>
-    <w:lsdException w:name="Light List Accent 4" w:uiPriority="61"/>
-    <w:lsdException w:name="Light Grid Accent 4" w:uiPriority="62"/>
-    <w:lsdException w:name="Medium Shading 1 Accent 4" w:uiPriority="63"/>
-    <w:lsdException w:name="Medium Shading 2 Accent 4" w:uiPriority="64"/>
-    <w:lsdException w:name="Medium List 1 Accent 4" w:uiPriority="65"/>
-    <w:lsdException w:name="Medium List 2 Accent 4" w:uiPriority="66"/>
-    <w:lsdException w:name="Medium Grid 1 Accent 4" w:uiPriority="67"/>
-    <w:lsdException w:name="Medium Grid 2 Accent 4" w:uiPriority="68"/>
-    <w:lsdException w:name="Medium Grid 3 Accent 4" w:uiPriority="69"/>
-    <w:lsdException w:name="Dark List Accent 4" w:uiPriority="70"/>
-    <w:lsdException w:name="Colorful Shading Accent 4" w:uiPriority="71"/>
-    <w:lsdException w:name="Colorful List Accent 4" w:uiPriority="72"/>
-    <w:lsdException w:name="Colorful Grid Accent 4" w:uiPriority="73"/>
-    <w:lsdException w:name="Light Shading Accent 5" w:uiPriority="60"/>
-    <w:lsdException w:name="Light List Accent 5" w:uiPriority="61"/>
-    <w:lsdException w:name="Light Grid Accent 5" w:uiPriority="62"/>
-    <w:lsdException w:name="Medium Shading 1 Accent 5" w:uiPriority="63"/>
-    <w:lsdException w:name="Medium Shading 2 Accent 5" w:uiPriority="64"/>
-    <w:lsdException w:name="Medium List 1 Accent 5" w:uiPriority="65"/>
-    <w:lsdException w:name="Medium List 2 Accent 5" w:uiPriority="66"/>
-    <w:lsdException w:name="Medium Grid 1 Accent 5" w:uiPriority="67"/>
-    <w:lsdException w:name="Medium Grid 2 Accent 5" w:uiPriority="68"/>
-    <w:lsdException w:name="Medium Grid 3 Accent 5" w:uiPriority="69"/>
-    <w:lsdException w:name="Dark List Accent 5" w:uiPriority="70"/>
-    <w:lsdException w:name="Colorful Shading Accent 5" w:uiPriority="71"/>
-    <w:lsdException w:name="Colorful List Accent 5" w:uiPriority="72"/>
-    <w:lsdException w:name="Colorful Grid Accent 5" w:uiPriority="73"/>
-    <w:lsdException w:name="Light Shading Accent 6" w:uiPriority="60"/>
-    <w:lsdException w:name="Light List Accent 6" w:uiPriority="61"/>
-    <w:lsdException w:name="Light Grid Accent 6" w:uiPriority="62"/>
-    <w:lsdException w:name="Medium Shading 1 Accent 6" w:uiPriority="63"/>
-    <w:lsdException w:name="Medium Shading 2 Accent 6" w:uiPriority="64"/>
-    <w:lsdException w:name="Medium List 1 Accent 6" w:uiPriority="65"/>
-    <w:lsdException w:name="Medium List 2 Accent 6" w:uiPriority="66"/>
-    <w:lsdException w:name="Medium Grid 1 Accent 6" w:uiPriority="67"/>
-    <w:lsdException w:name="Medium Grid 2 Accent 6" w:uiPriority="68"/>
-    <w:lsdException w:name="Medium Grid 3 Accent 6" w:uiPriority="69"/>
-    <w:lsdException w:name="Dark List Accent 6" w:uiPriority="70"/>
-    <w:lsdException w:name="Colorful Shading Accent 6" w:uiPriority="71"/>
-    <w:lsdException w:name="Colorful List Accent 6" w:uiPriority="72"/>
-    <w:lsdException w:name="Colorful Grid Accent 6" w:uiPriority="73"/>
-    <w:lsdException w:name="Subtle Emphasis" w:uiPriority="19" w:qFormat="1"/>
-    <w:lsdException w:name="Intense Emphasis" w:uiPriority="21" w:qFormat="1"/>
-    <w:lsdException w:name="Subtle Reference" w:uiPriority="31" w:qFormat="1"/>
-    <w:lsdException w:name="Intense Reference" w:uiPriority="32" w:qFormat="1"/>
-    <w:lsdException w:name="Book Title" w:uiPriority="33" w:qFormat="1"/>
-    <w:lsdException w:name="Bibliography" w:semiHidden="1" w:uiPriority="37" w:unhideWhenUsed="1"/>
-    <w:lsdException w:name="TOC Heading" w:semiHidden="1" w:uiPriority="39" w:unhideWhenUsed="1" w:qFormat="1"/>
-    <w:lsdException w:name="Plain Table 1" w:uiPriority="41"/>
-    <w:lsdException w:name="Plain Table 2" w:uiPriority="42"/>
-    <w:lsdException w:name="Plain Table 3" w:uiPriority="43"/>
-    <w:lsdException w:name="Plain Table 4" w:uiPriority="44"/>
-    <w:lsdException w:name="Plain Table 5" w:uiPriority="45"/>
-    <w:lsdException w:name="Grid Table Light" w:uiPriority="40"/>
-    <w:lsdException w:name="Grid Table 1 Light" w:uiPriority="46"/>
-    <w:lsdException w:name="Grid Table 2" w:uiPriority="47"/>
-    <w:lsdException w:name="Grid Table 3" w:uiPriority="48"/>
-    <w:lsdException w:name="Grid Table 4" w:uiPriority="49"/>
-    <w:lsdException w:name="Grid Table 5 Dark" w:uiPriority="50"/>
-    <w:lsdException w:name="Grid Table 6 Colorful" w:uiPriority="51"/>
-    <w:lsdException w:name="Grid Table 7 Colorful" w:uiPriority="52"/>
-    <w:lsdException w:name="Grid Table 1 Light Accent 1" w:uiPriority="46"/>
-    <w:lsdException w:name="Grid Table 2 Accent 1" w:uiPriority="47"/>
-    <w:lsdException w:name="Grid Table 3 Accent 1" w:uiPriority="48"/>
-    <w:lsdException w:name="Grid Table 4 Accent 1" w:uiPriority="49"/>
-    <w:lsdException w:name="Grid Table 5 Dark Accent 1" w:uiPriority="50"/>
-    <w:lsdException w:name="Grid Table 6 Colorful Accent 1" w:uiPriority="51"/>
-    <w:lsdException w:name="Grid Table 7 Colorful Accent 1" w:uiPriority="52"/>
-    <w:lsdException w:name="Grid Table 1 Light Accent 2" w:uiPriority="46"/>
-    <w:lsdException w:name="Grid Table 2 Accent 2" w:uiPriority="47"/>
-    <w:lsdException w:name="Grid Table 3 Accent 2" w:uiPriority="48"/>
-    <w:lsdException w:name="Grid Table 4 Accent 2" w:uiPriority="49"/>
-    <w:lsdException w:name="Grid Table 5 Dark Accent 2" w:uiPriority="50"/>
-    <w:lsdException w:name="Grid Table 6 Colorful Accent 2" w:uiPriority="51"/>
-    <w:lsdException w:name="Grid Table 7 Colorful Accent 2" w:uiPriority="52"/>
-    <w:lsdException w:name="Grid Table 1 Light Accent 3" w:uiPriority="46"/>
-    <w:lsdException w:name="Grid Table 2 Accent 3" w:uiPriority="47"/>
-    <w:lsdException w:name="Grid Table 3 Accent 3" w:uiPriority="48"/>
-    <w:lsdException w:name="Grid Table 4 Accent 3" w:uiPriority="49"/>
-    <w:lsdException w:name="Grid Table 5 Dark Accent 3" w:uiPriority="50"/>
-    <w:lsdException w:name="Grid Table 6 Colorful Accent 3" w:uiPriority="51"/>
-    <w:lsdException w:name="Grid Table 7 Colorful Accent 3" w:uiPriority="52"/>
-    <w:lsdException w:name="Grid Table 1 Light Accent 4" w:uiPriority="46"/>
-    <w:lsdException w:name="Grid Table 2 Accent 4" w:uiPriority="47"/>
-    <w:lsdException w:name="Grid Table 3 Accent 4" w:uiPriority="48"/>
-    <w:lsdException w:name="Grid Table 4 Accent 4" w:uiPriority="49"/>
-    <w:lsdException w:name="Grid Table 5 Dark Accent 4" w:uiPriority="50"/>
-    <w:lsdException w:name="Grid Table 6 Colorful Accent 4" w:uiPriority="51"/>
-    <w:lsdException w:name="Grid Table 7 Colorful Accent 4" w:uiPriority="52"/>
-    <w:lsdException w:name="Grid Table 1 Light Accent 5" w:uiPriority="46"/>
-    <w:lsdException w:name="Grid Table 2 Accent 5" w:uiPriority="47"/>
-    <w:lsdException w:name="Grid Table 3 Accent 5" w:uiPriority="48"/>
-    <w:lsdException w:name="Grid Table 4 Accent 5" w:uiPriority="49"/>
-    <w:lsdException w:name="Grid Table 5 Dark Accent 5" w:uiPriority="50"/>
-    <w:lsdException w:name="Grid Table 6 Colorful Accent 5" w:uiPriority="51"/>
-    <w:lsdException w:name="Grid Table 7 Colorful Accent 5" w:uiPriority="52"/>
-    <w:lsdException w:name="Grid Table 1 Light Accent 6" w:uiPriority="46"/>
-    <w:lsdException w:name="Grid Table 2 Accent 6" w:uiPriority="47"/>
-    <w:lsdException w:name="Grid Table 3 Accent 6" w:uiPriority="48"/>
-    <w:lsdException w:name="Grid Table 4 Accent 6" w:uiPriority="49"/>
-    <w:lsdException w:name="Grid Table 5 Dark Accent 6" w:uiPriority="50"/>
-    <w:lsdException w:name="Grid Table 6 Colorful Accent 6" w:uiPriority="51"/>
-    <w:lsdException w:name="Grid Table 7 Colorful Accent 6" w:uiPriority="52"/>
-    <w:lsdException w:name="List Table 1 Light" w:uiPriority="46"/>
-    <w:lsdException w:name="List Table 2" w:uiPriority="47"/>
-    <w:lsdException w:name="List Table 3" w:uiPriority="48"/>
-    <w:lsdException w:name="List Table 4" w:uiPriority="49"/>
-    <w:lsdException w:name="List Table 5 Dark" w:uiPriority="50"/>
-    <w:lsdException w:name="List Table 6 Colorful" w:uiPriority="51"/>
-    <w:lsdException w:name="List Table 7 Colorful" w:uiPriority="52"/>
-    <w:lsdException w:name="List Table 1 Light Accent 1" w:uiPriority="46"/>
-    <w:lsdException w:name="List Table 2 Accent 1" w:uiPriority="47"/>
-    <w:lsdException w:name="List Table 3 Accent 1" w:uiPriority="48"/>
-    <w:lsdException w:name="List Table 4 Accent 1" w:uiPriority="49"/>
-    <w:lsdException w:name="List Table 5 Dark Accent 1" w:uiPriority="50"/>
-    <w:lsdException w:name="List Table 6 Colorful Accent 1" w:uiPriority="51"/>
-    <w:lsdException w:name="List Table 7 Colorful Accent 1" w:uiPriority="52"/>
-    <w:lsdException w:name="List Table 1 Light Accent 2" w:uiPriority="46"/>
-    <w:lsdException w:name="List Table 2 Accent 2" w:uiPriority="47"/>
-    <w:lsdException w:name="List Table 3 Accent 2" w:uiPriority="48"/>
-    <w:lsdException w:name="List Table 4 Accent 2" w:uiPriority="49"/>
-    <w:lsdException w:name="List Table 5 Dark Accent 2" w:uiPriority="50"/>
-    <w:lsdException w:name="List Table 6 Colorful Accent 2" w:uiPriority="51"/>
-    <w:lsdException w:name="List Table 7 Colorful Accent 2" w:uiPriority="52"/>
-    <w:lsdException w:name="List Table 1 Light Accent 3" w:uiPriority="46"/>
-    <w:lsdException w:name="List Table 2 Accent 3" w:uiPriority="47"/>
-    <w:lsdException w:name="List Table 3 Accent 3" w:uiPriority="48"/>
-    <w:lsdException w:name="List Table 4 Accent 3" w:uiPriority="49"/>
-    <w:lsdException w:name="List Table 5 Dark Accent 3" w:uiPriority="50"/>
-    <w:lsdException w:name="List Table 6 Colorful Accent 3" w:uiPriority="51"/>
-    <w:lsdException w:name="List Table 7 Colorful Accent 3" w:uiPriority="52"/>
-    <w:lsdException w:name="List Table 1 Light Accent 4" w:uiPriority="46"/>
-    <w:lsdException w:name="List Table 2 Accent 4" w:uiPriority="47"/>
-    <w:lsdException w:name="List Table 3 Accent 4" w:uiPriority="48"/>
-    <w:lsdException w:name="List Table 4 Accent 4" w:uiPriority="49"/>
-    <w:lsdException w:name="List Table 5 Dark Accent 4" w:uiPriority="50"/>
-    <w:lsdException w:name="List Table 6 Colorful Accent 4" w:uiPriority="51"/>
-    <w:lsdException w:name="List Table 7 Colorful Accent 4" w:uiPriority="52"/>
-    <w:lsdException w:name="List Table 1 Light Accent 5" w:uiPriority="46"/>
-    <w:lsdException w:name="List Table 2 Accent 5" w:uiPriority="47"/>
-    <w:lsdException w:name="List Table 3 Accent 5" w:uiPriority="48"/>
-    <w:lsdException w:name="List Table 4 Accent 5" w:uiPriority="49"/>
-    <w:lsdException w:name="List Table 5 Dark Accent 5" w:uiPriority="50"/>
-    <w:lsdException w:name="List Table 6 Colorful Accent 5" w:uiPriority="51"/>
-    <w:lsdException w:name="List Table 7 Colorful Accent 5" w:uiPriority="52"/>
-    <w:lsdException w:name="List Table 1 Light Accent 6" w:uiPriority="46"/>
-    <w:lsdException w:name="List Table 2 Accent 6" w:uiPriority="47"/>
-    <w:lsdException w:name="List Table 3 Accent 6" w:uiPriority="48"/>
-    <w:lsdException w:name="List Table 4 Accent 6" w:uiPriority="49"/>
-    <w:lsdException w:name="List Table 5 Dark Accent 6" w:uiPriority="50"/>
-    <w:lsdException w:name="List Table 6 Colorful Accent 6" w:uiPriority="51"/>
-    <w:lsdException w:name="List Table 7 Colorful Accent 6" w:uiPriority="52"/>
-  </w:latentStyles>
-  <w:style w:type="paragraph" w:default="1" w:styleId="Normal">
-    <w:name w:val="Normal"/>
-    <w:qFormat/>
-  </w:style>
-  <w:style w:type="character" w:default="1" w:styleId="Fuentedeprrafopredeter">
-    <w:name w:val="Default Paragraph Font"/>
-    <w:uiPriority w:val="1"/>
-    <w:semiHidden/>
-    <w:unhideWhenUsed/>
-  </w:style>
-  <w:style w:type="table" w:default="1" w:styleId="Tablanormal">
-    <w:name w:val="Normal Table"/>
-    <w:uiPriority w:val="99"/>
-    <w:semiHidden/>
-    <w:unhideWhenUsed/>
-    <w:tblPr>
-      <w:tblInd w:w="0" w:type="dxa"/>
-      <w:tblCellMar>
-        <w:top w:w="0" w:type="dxa"/>
-        <w:left w:w="108" w:type="dxa"/>
-        <w:bottom w:w="0" w:type="dxa"/>
-        <w:right w:w="108" w:type="dxa"/>
-      </w:tblCellMar>
-    </w:tblPr>
-  </w:style>
-  <w:style w:type="numbering" w:default="1" w:styleId="Sinlista">
-    <w:name w:val="No List"/>
-    <w:uiPriority w:val="99"/>
-    <w:semiHidden/>
-    <w:unhideWhenUsed/>
-  </w:style>
-</w:styles>
-</file>
-
-<file path=word/glossary/webSettings.xml><?xml version="1.0" encoding="utf-8"?>
-<w:webSettings xmlns:mc="http://schemas.openxmlformats.org/markup-compatibility/2006" xmlns:r="http://schemas.openxmlformats.org/officeDocument/2006/relationships" xmlns:w="http://schemas.openxmlformats.org/wordprocessingml/2006/main" xmlns:w14="http://schemas.microsoft.com/office/word/2010/wordml" xmlns:w15="http://schemas.microsoft.com/office/word/2012/wordml" xmlns:w16se="http://schemas.microsoft.com/office/word/2015/wordml/symex" mc:Ignorable="w14 w15 w16se"/>
 </file>
 
 <file path=word/theme/theme1.xml><?xml version="1.0" encoding="utf-8"?>
@@ -9929,15 +9702,16 @@
 </file>
 
 <file path=customXml/item1.xml><?xml version="1.0" encoding="utf-8"?>
-<?mso-contentType ?>
-<FormTemplates xmlns="http://schemas.microsoft.com/sharepoint/v3/contenttype/forms">
-  <Display>DocumentLibraryForm</Display>
-  <Edit>DocumentLibraryForm</Edit>
-  <New>DocumentLibraryForm</New>
-</FormTemplates>
+<b:Sources xmlns:b="http://schemas.openxmlformats.org/officeDocument/2006/bibliography" xmlns="http://schemas.openxmlformats.org/officeDocument/2006/bibliography" SelectedStyle="\APASixthEditionOfficeOnline.xsl" StyleName="APA" Version="6"/>
 </file>
 
 <file path=customXml/item2.xml><?xml version="1.0" encoding="utf-8"?>
+<p:properties xmlns:p="http://schemas.microsoft.com/office/2006/metadata/properties" xmlns:xsi="http://www.w3.org/2001/XMLSchema-instance" xmlns:pc="http://schemas.microsoft.com/office/infopath/2007/PartnerControls">
+  <documentManagement/>
+</p:properties>
+</file>
+
+<file path=customXml/item3.xml><?xml version="1.0" encoding="utf-8"?>
 <ct:contentTypeSchema xmlns:ct="http://schemas.microsoft.com/office/2006/metadata/contentType" xmlns:ma="http://schemas.microsoft.com/office/2006/metadata/properties/metaAttributes" ct:_="" ma:_="" ma:contentTypeName="Documento" ma:contentTypeID="0x010100E96778489EE7714D8BD12CC105EB918B" ma:contentTypeVersion="2" ma:contentTypeDescription="Crear nuevo documento." ma:contentTypeScope="" ma:versionID="416c5c7ae9b5d54d83875cd3c65194e3">
   <xsd:schema xmlns:xsd="http://www.w3.org/2001/XMLSchema" xmlns:xs="http://www.w3.org/2001/XMLSchema" xmlns:p="http://schemas.microsoft.com/office/2006/metadata/properties" xmlns:ns2="126e8a1c-9ea9-435a-ac89-d06c80d62e30" targetNamespace="http://schemas.microsoft.com/office/2006/metadata/properties" ma:root="true" ma:fieldsID="70a237c842677bd850644f8595079f5e" ns2:_="">
     <xsd:import namespace="126e8a1c-9ea9-435a-ac89-d06c80d62e30"/>
@@ -10069,25 +9843,33 @@
 </ct:contentTypeSchema>
 </file>
 
-<file path=customXml/item3.xml><?xml version="1.0" encoding="utf-8"?>
-<p:properties xmlns:p="http://schemas.microsoft.com/office/2006/metadata/properties" xmlns:xsi="http://www.w3.org/2001/XMLSchema-instance" xmlns:pc="http://schemas.microsoft.com/office/infopath/2007/PartnerControls">
-  <documentManagement/>
-</p:properties>
-</file>
-
 <file path=customXml/item4.xml><?xml version="1.0" encoding="utf-8"?>
-<b:Sources xmlns:b="http://schemas.openxmlformats.org/officeDocument/2006/bibliography" xmlns="http://schemas.openxmlformats.org/officeDocument/2006/bibliography" SelectedStyle="\APASixthEditionOfficeOnline.xsl" StyleName="APA" Version="6"/>
+<?mso-contentType ?>
+<FormTemplates xmlns="http://schemas.microsoft.com/sharepoint/v3/contenttype/forms">
+  <Display>DocumentLibraryForm</Display>
+  <Edit>DocumentLibraryForm</Edit>
+  <New>DocumentLibraryForm</New>
+</FormTemplates>
 </file>
 
 <file path=customXml/itemProps1.xml><?xml version="1.0" encoding="utf-8"?>
-<ds:datastoreItem xmlns:ds="http://schemas.openxmlformats.org/officeDocument/2006/customXml" ds:itemID="{DABAA964-10BA-4DBC-ABF2-CDEAC0FAF7AA}">
+<ds:datastoreItem xmlns:ds="http://schemas.openxmlformats.org/officeDocument/2006/customXml" ds:itemID="{38798A93-35BB-4E36-97F5-7254B21EAFCC}">
   <ds:schemaRefs>
-    <ds:schemaRef ds:uri="http://schemas.microsoft.com/sharepoint/v3/contenttype/forms"/>
+    <ds:schemaRef ds:uri="http://schemas.openxmlformats.org/officeDocument/2006/bibliography"/>
   </ds:schemaRefs>
 </ds:datastoreItem>
 </file>
 
 <file path=customXml/itemProps2.xml><?xml version="1.0" encoding="utf-8"?>
+<ds:datastoreItem xmlns:ds="http://schemas.openxmlformats.org/officeDocument/2006/customXml" ds:itemID="{5F1783E3-BA1C-4CA3-8E32-C9B378BBED03}">
+  <ds:schemaRefs>
+    <ds:schemaRef ds:uri="http://schemas.microsoft.com/office/2006/metadata/properties"/>
+    <ds:schemaRef ds:uri="http://schemas.microsoft.com/office/infopath/2007/PartnerControls"/>
+  </ds:schemaRefs>
+</ds:datastoreItem>
+</file>
+
+<file path=customXml/itemProps3.xml><?xml version="1.0" encoding="utf-8"?>
 <ds:datastoreItem xmlns:ds="http://schemas.openxmlformats.org/officeDocument/2006/customXml" ds:itemID="{90673534-9590-47F8-B0D6-46AB217CB3AD}">
   <ds:schemaRefs>
     <ds:schemaRef ds:uri="http://schemas.microsoft.com/office/2006/metadata/contentType"/>
@@ -10105,26 +9887,10 @@
 </ds:datastoreItem>
 </file>
 
-<file path=customXml/itemProps3.xml><?xml version="1.0" encoding="utf-8"?>
-<ds:datastoreItem xmlns:ds="http://schemas.openxmlformats.org/officeDocument/2006/customXml" ds:itemID="{5F1783E3-BA1C-4CA3-8E32-C9B378BBED03}">
+<file path=customXml/itemProps4.xml><?xml version="1.0" encoding="utf-8"?>
+<ds:datastoreItem xmlns:ds="http://schemas.openxmlformats.org/officeDocument/2006/customXml" ds:itemID="{DABAA964-10BA-4DBC-ABF2-CDEAC0FAF7AA}">
   <ds:schemaRefs>
-    <ds:schemaRef ds:uri="http://purl.org/dc/terms/"/>
-    <ds:schemaRef ds:uri="http://purl.org/dc/dcmitype/"/>
-    <ds:schemaRef ds:uri="http://schemas.microsoft.com/office/2006/metadata/properties"/>
-    <ds:schemaRef ds:uri="http://www.w3.org/XML/1998/namespace"/>
-    <ds:schemaRef ds:uri="http://schemas.microsoft.com/office/2006/documentManagement/types"/>
-    <ds:schemaRef ds:uri="126e8a1c-9ea9-435a-ac89-d06c80d62e30"/>
-    <ds:schemaRef ds:uri="http://purl.org/dc/elements/1.1/"/>
-    <ds:schemaRef ds:uri="http://schemas.microsoft.com/office/infopath/2007/PartnerControls"/>
-    <ds:schemaRef ds:uri="http://schemas.openxmlformats.org/package/2006/metadata/core-properties"/>
-  </ds:schemaRefs>
-</ds:datastoreItem>
-</file>
-
-<file path=customXml/itemProps4.xml><?xml version="1.0" encoding="utf-8"?>
-<ds:datastoreItem xmlns:ds="http://schemas.openxmlformats.org/officeDocument/2006/customXml" ds:itemID="{38798A93-35BB-4E36-97F5-7254B21EAFCC}">
-  <ds:schemaRefs>
-    <ds:schemaRef ds:uri="http://schemas.openxmlformats.org/officeDocument/2006/bibliography"/>
+    <ds:schemaRef ds:uri="http://schemas.microsoft.com/sharepoint/v3/contenttype/forms"/>
   </ds:schemaRefs>
 </ds:datastoreItem>
 </file>
</xml_diff>